<commit_message>
some edits after prof
</commit_message>
<xml_diff>
--- a/Agentic LLM.docx
+++ b/Agentic LLM.docx
@@ -19,7 +19,25 @@
           <w:sz w:val="24"/>
           <w:szCs w:val="24"/>
         </w:rPr>
-        <w:t>An Agentic LLM-Powered Framework for Cholera Risk Prediction and Policy Recommendation from Explainable ML and Statistical Insights</w:t>
+        <w:t>An Agentic LLM-Powered Framework for Cholera Risk Prediction and Recommendation</w:t>
+      </w:r>
+      <w:r>
+        <w:rPr>
+          <w:rFonts w:ascii="Times New Roman" w:hAnsi="Times New Roman" w:cs="Times New Roman"/>
+          <w:color w:val="auto"/>
+          <w:sz w:val="24"/>
+          <w:szCs w:val="24"/>
+        </w:rPr>
+        <w:t>s</w:t>
+      </w:r>
+      <w:r>
+        <w:rPr>
+          <w:rFonts w:ascii="Times New Roman" w:hAnsi="Times New Roman" w:cs="Times New Roman"/>
+          <w:color w:val="auto"/>
+          <w:sz w:val="24"/>
+          <w:szCs w:val="24"/>
+        </w:rPr>
+        <w:t xml:space="preserve"> from Explainable ML and Statistical Insights</w:t>
       </w:r>
     </w:p>
     <w:p>
@@ -70,7 +88,35 @@
         <w:rPr>
           <w:rFonts w:ascii="Times New Roman" w:hAnsi="Times New Roman" w:cs="Times New Roman"/>
         </w:rPr>
-        <w:t>This paper presents an integrated agentic framework that combines explainable machine learning (ML), statistical analysis, and a language model-powered question-answering system to support Cholera risk interpretation and public health decision-making. Using a multi-country dataset spanning 2000–2025, the framework applies three interpretable ML models—Explainable Boosting Machines (EBM), Natural Gradient Boosting (NGBoost), and TabNet—to predict Cholera incidence based on environmental, socio-economic, and infrastructural variables. In parallel, statistical methods including Pearson and Spearman correlation, and multivariate linear regression are used to validate and quantify associations between predictors and disease outcomes.</w:t>
+        <w:t>This paper presents an integrated agentic framework that combines explainable machine learning (ML), statistical analysis, and a language model-powered question-answering system to support Cholera risk interpretation and public health decision-making. Using a multi-country dataset spanning 2000–2025, the framework applies three interpretable ML models—Explainable Boosting Machines (EBM), Natural Gradient Boosting (</w:t>
+      </w:r>
+      <w:proofErr w:type="spellStart"/>
+      <w:r>
+        <w:rPr>
+          <w:rFonts w:ascii="Times New Roman" w:hAnsi="Times New Roman" w:cs="Times New Roman"/>
+        </w:rPr>
+        <w:t>NGBoost</w:t>
+      </w:r>
+      <w:proofErr w:type="spellEnd"/>
+      <w:r>
+        <w:rPr>
+          <w:rFonts w:ascii="Times New Roman" w:hAnsi="Times New Roman" w:cs="Times New Roman"/>
+        </w:rPr>
+        <w:t xml:space="preserve">), and </w:t>
+      </w:r>
+      <w:proofErr w:type="spellStart"/>
+      <w:r>
+        <w:rPr>
+          <w:rFonts w:ascii="Times New Roman" w:hAnsi="Times New Roman" w:cs="Times New Roman"/>
+        </w:rPr>
+        <w:t>TabNet</w:t>
+      </w:r>
+      <w:proofErr w:type="spellEnd"/>
+      <w:r>
+        <w:rPr>
+          <w:rFonts w:ascii="Times New Roman" w:hAnsi="Times New Roman" w:cs="Times New Roman"/>
+        </w:rPr>
+        <w:t>—to predict Cholera incidence based on environmental, socio-economic, and infrastructural variables. In parallel, statistical methods including Pearson and Spearman correlation, and multivariate linear regression are used to validate and quantify associations between predictors and disease outcomes.</w:t>
       </w:r>
     </w:p>
     <w:p>
@@ -84,7 +130,63 @@
         <w:rPr>
           <w:rFonts w:ascii="Times New Roman" w:hAnsi="Times New Roman" w:cs="Times New Roman"/>
         </w:rPr>
-        <w:t>A LangChain-powered agent, implemented with LangGraph, is integrated into the system to interpret model outputs, analyze tabular results, and generate expert-like responses to natural language queries. The agent draws evidence from multiple CSV-based analyses—including feature importance scores, correlation matrices, regression coefficients, and model performance comparisons—to provide grounded, interpretable answers and policy recommendations. A Streamlit interface enables interactive exploration of Cholera risk factors by researchers, health professionals, and policy stakeholders.</w:t>
+        <w:t xml:space="preserve">A </w:t>
+      </w:r>
+      <w:proofErr w:type="spellStart"/>
+      <w:r>
+        <w:rPr>
+          <w:rFonts w:ascii="Times New Roman" w:hAnsi="Times New Roman" w:cs="Times New Roman"/>
+        </w:rPr>
+        <w:t>LangChain</w:t>
+      </w:r>
+      <w:proofErr w:type="spellEnd"/>
+      <w:r>
+        <w:rPr>
+          <w:rFonts w:ascii="Times New Roman" w:hAnsi="Times New Roman" w:cs="Times New Roman"/>
+        </w:rPr>
+        <w:t xml:space="preserve">-powered agent, implemented with </w:t>
+      </w:r>
+      <w:proofErr w:type="spellStart"/>
+      <w:r>
+        <w:rPr>
+          <w:rFonts w:ascii="Times New Roman" w:hAnsi="Times New Roman" w:cs="Times New Roman"/>
+        </w:rPr>
+        <w:t>LangGraph</w:t>
+      </w:r>
+      <w:proofErr w:type="spellEnd"/>
+      <w:r>
+        <w:rPr>
+          <w:rFonts w:ascii="Times New Roman" w:hAnsi="Times New Roman" w:cs="Times New Roman"/>
+        </w:rPr>
+        <w:t xml:space="preserve">, is integrated into the system to interpret model outputs, </w:t>
+      </w:r>
+      <w:proofErr w:type="spellStart"/>
+      <w:r>
+        <w:rPr>
+          <w:rFonts w:ascii="Times New Roman" w:hAnsi="Times New Roman" w:cs="Times New Roman"/>
+        </w:rPr>
+        <w:t>analyze</w:t>
+      </w:r>
+      <w:proofErr w:type="spellEnd"/>
+      <w:r>
+        <w:rPr>
+          <w:rFonts w:ascii="Times New Roman" w:hAnsi="Times New Roman" w:cs="Times New Roman"/>
+        </w:rPr>
+        <w:t xml:space="preserve"> tabular results, and generate expert-like responses to natural language queries. The agent draws evidence from multiple CSV-based analyses—including feature importance scores, correlation matrices, regression coefficients, and model performance comparisons—to provide grounded, interpretable answers and policy recommendations. A </w:t>
+      </w:r>
+      <w:proofErr w:type="spellStart"/>
+      <w:r>
+        <w:rPr>
+          <w:rFonts w:ascii="Times New Roman" w:hAnsi="Times New Roman" w:cs="Times New Roman"/>
+        </w:rPr>
+        <w:t>Streamlit</w:t>
+      </w:r>
+      <w:proofErr w:type="spellEnd"/>
+      <w:r>
+        <w:rPr>
+          <w:rFonts w:ascii="Times New Roman" w:hAnsi="Times New Roman" w:cs="Times New Roman"/>
+        </w:rPr>
+        <w:t xml:space="preserve"> interface enables interactive exploration of Cholera risk factors by researchers, health professionals, and policy stakeholders.</w:t>
       </w:r>
     </w:p>
     <w:p>
@@ -265,7 +367,19 @@
         <w:rPr>
           <w:rFonts w:ascii="Times New Roman" w:eastAsiaTheme="majorEastAsia" w:hAnsi="Times New Roman" w:cs="Times New Roman"/>
         </w:rPr>
-        <w:t>How can an LLM-powered agentic framework integrate explainable machine learning and statistical reasoning to identify and communicate key risk factors for Cholera incidence across multiple regions?</w:t>
+        <w:t xml:space="preserve">How can an LLM-powered agentic framework integrate explainable machine learning and statistical reasoning to identify </w:t>
+      </w:r>
+      <w:r>
+        <w:rPr>
+          <w:rFonts w:ascii="Times New Roman" w:eastAsiaTheme="majorEastAsia" w:hAnsi="Times New Roman" w:cs="Times New Roman"/>
+        </w:rPr>
+        <w:t xml:space="preserve">  </w:t>
+      </w:r>
+      <w:r>
+        <w:rPr>
+          <w:rFonts w:ascii="Times New Roman" w:eastAsiaTheme="majorEastAsia" w:hAnsi="Times New Roman" w:cs="Times New Roman"/>
+        </w:rPr>
+        <w:t>key risk factors for Cholera incidence across multiple regions?</w:t>
       </w:r>
     </w:p>
     <w:p>
@@ -365,7 +479,49 @@
         <w:rPr>
           <w:rFonts w:ascii="Times New Roman" w:eastAsiaTheme="majorEastAsia" w:hAnsi="Times New Roman" w:cs="Times New Roman"/>
         </w:rPr>
-        <w:t>Development of a multi-model analytical pipeline leveraging Explainable Boosting Machines (EBM), Natural Gradient Boosting (NGBoost), and TabNet to analyze Cholera risk factors.</w:t>
+        <w:t>Development of a multi-model analytical pipeline leveraging Explainable Boosting Machines (EBM), Natural Gradient Boosting (</w:t>
+      </w:r>
+      <w:proofErr w:type="spellStart"/>
+      <w:r>
+        <w:rPr>
+          <w:rFonts w:ascii="Times New Roman" w:eastAsiaTheme="majorEastAsia" w:hAnsi="Times New Roman" w:cs="Times New Roman"/>
+        </w:rPr>
+        <w:t>NGBoost</w:t>
+      </w:r>
+      <w:proofErr w:type="spellEnd"/>
+      <w:r>
+        <w:rPr>
+          <w:rFonts w:ascii="Times New Roman" w:eastAsiaTheme="majorEastAsia" w:hAnsi="Times New Roman" w:cs="Times New Roman"/>
+        </w:rPr>
+        <w:t xml:space="preserve">), and </w:t>
+      </w:r>
+      <w:proofErr w:type="spellStart"/>
+      <w:r>
+        <w:rPr>
+          <w:rFonts w:ascii="Times New Roman" w:eastAsiaTheme="majorEastAsia" w:hAnsi="Times New Roman" w:cs="Times New Roman"/>
+        </w:rPr>
+        <w:t>TabNet</w:t>
+      </w:r>
+      <w:proofErr w:type="spellEnd"/>
+      <w:r>
+        <w:rPr>
+          <w:rFonts w:ascii="Times New Roman" w:eastAsiaTheme="majorEastAsia" w:hAnsi="Times New Roman" w:cs="Times New Roman"/>
+        </w:rPr>
+        <w:t xml:space="preserve"> to </w:t>
+      </w:r>
+      <w:proofErr w:type="spellStart"/>
+      <w:r>
+        <w:rPr>
+          <w:rFonts w:ascii="Times New Roman" w:eastAsiaTheme="majorEastAsia" w:hAnsi="Times New Roman" w:cs="Times New Roman"/>
+        </w:rPr>
+        <w:t>analyze</w:t>
+      </w:r>
+      <w:proofErr w:type="spellEnd"/>
+      <w:r>
+        <w:rPr>
+          <w:rFonts w:ascii="Times New Roman" w:eastAsiaTheme="majorEastAsia" w:hAnsi="Times New Roman" w:cs="Times New Roman"/>
+        </w:rPr>
+        <w:t xml:space="preserve"> Cholera risk factors.</w:t>
       </w:r>
     </w:p>
     <w:p>
@@ -383,7 +539,21 @@
         <w:rPr>
           <w:rFonts w:ascii="Times New Roman" w:eastAsiaTheme="majorEastAsia" w:hAnsi="Times New Roman" w:cs="Times New Roman"/>
         </w:rPr>
-        <w:t>Integration of a LangChain-powered LLM agent that interprets model outputs and statistical analyses, enabling natural language question-answering for decision support.</w:t>
+        <w:t xml:space="preserve">Integration of a </w:t>
+      </w:r>
+      <w:proofErr w:type="spellStart"/>
+      <w:r>
+        <w:rPr>
+          <w:rFonts w:ascii="Times New Roman" w:eastAsiaTheme="majorEastAsia" w:hAnsi="Times New Roman" w:cs="Times New Roman"/>
+        </w:rPr>
+        <w:t>LangChain</w:t>
+      </w:r>
+      <w:proofErr w:type="spellEnd"/>
+      <w:r>
+        <w:rPr>
+          <w:rFonts w:ascii="Times New Roman" w:eastAsiaTheme="majorEastAsia" w:hAnsi="Times New Roman" w:cs="Times New Roman"/>
+        </w:rPr>
+        <w:t>-powered LLM agent that interprets model outputs and statistical analyses, enabling natural language question-answering for decision support.</w:t>
       </w:r>
     </w:p>
     <w:p>
@@ -501,7 +671,21 @@
         <w:rPr>
           <w:rFonts w:ascii="Times New Roman" w:hAnsi="Times New Roman" w:cs="Times New Roman"/>
         </w:rPr>
-        <w:t>ML methods have been increasingly applied to model and predict disease outbreaks by learning patterns from high-dimensional data. Supervised learning algorithms such as Random Forest, XGBoost, and Support Vector Machines have been used to predict Dengue, Malaria, and COVID-19 incidences with notable accuracy (Adnan et al., 2021; Xu et al., 2020). These models can capture complex non-linear relationships between predictors and outcomes, making them suitable for diseases influenced by a range of environmental and socio-economic factors.</w:t>
+        <w:t xml:space="preserve">ML methods have been increasingly applied to model and predict disease outbreaks by learning patterns from high-dimensional data. Supervised learning algorithms such as Random Forest, </w:t>
+      </w:r>
+      <w:proofErr w:type="spellStart"/>
+      <w:r>
+        <w:rPr>
+          <w:rFonts w:ascii="Times New Roman" w:hAnsi="Times New Roman" w:cs="Times New Roman"/>
+        </w:rPr>
+        <w:t>XGBoost</w:t>
+      </w:r>
+      <w:proofErr w:type="spellEnd"/>
+      <w:r>
+        <w:rPr>
+          <w:rFonts w:ascii="Times New Roman" w:hAnsi="Times New Roman" w:cs="Times New Roman"/>
+        </w:rPr>
+        <w:t>, and Support Vector Machines have been used to predict Dengue, Malaria, and COVID-19 incidences with notable accuracy (Adnan et al., 2021; Xu et al., 2020). These models can capture complex non-linear relationships between predictors and outcomes, making them suitable for diseases influenced by a range of environmental and socio-economic factors.</w:t>
       </w:r>
       <w:r>
         <w:rPr>
@@ -513,7 +697,21 @@
         <w:rPr>
           <w:rFonts w:ascii="Times New Roman" w:hAnsi="Times New Roman" w:cs="Times New Roman"/>
         </w:rPr>
-        <w:t>In Cholera research specifically, statistical models such as logistic regression and time-series models have historically been used to forecast outbreaks (Mukandavire et al., 2011). However, recent studies have begun to explore the use of ensemble-based ML models for spatial and temporal prediction of Cholera risk (Bain et al., 2022). Despite these advances, most of these efforts focus solely on predictive accuracy rather than interpretability or explainability.</w:t>
+        <w:t>In Cholera research specifically, statistical models such as logistic regression and time-series models have historically been used to forecast outbreaks (</w:t>
+      </w:r>
+      <w:proofErr w:type="spellStart"/>
+      <w:r>
+        <w:rPr>
+          <w:rFonts w:ascii="Times New Roman" w:hAnsi="Times New Roman" w:cs="Times New Roman"/>
+        </w:rPr>
+        <w:t>Mukandavire</w:t>
+      </w:r>
+      <w:proofErr w:type="spellEnd"/>
+      <w:r>
+        <w:rPr>
+          <w:rFonts w:ascii="Times New Roman" w:hAnsi="Times New Roman" w:cs="Times New Roman"/>
+        </w:rPr>
+        <w:t xml:space="preserve"> et al., 2011). However, recent studies have begun to explore the use of ensemble-based ML models for spatial and temporal prediction of Cholera risk (Bain et al., 2022). Despite these advances, most of these efforts focus solely on predictive accuracy rather than interpretability or explainability.</w:t>
       </w:r>
     </w:p>
     <w:p>
@@ -559,7 +757,49 @@
         <w:rPr>
           <w:rFonts w:ascii="Times New Roman" w:hAnsi="Times New Roman" w:cs="Times New Roman"/>
         </w:rPr>
-        <w:t>The field of explainable AI (XAI) addresses the "black-box" nature of many ML models, offering tools to understand and trust model outputs. Techniques such as SHAP (SHapley Additive exPlanations), LIME (Local Interpretable Model-agnostic Explanations), and interpretable models like Explainable Boosting Machines (EBMs) have gained traction in healthcare for understanding risk factors and treatment decisions (Caruana et al., 2015; Lundberg et al., 2017).</w:t>
+        <w:t>The field of explainable AI (XAI) addresses the "</w:t>
+      </w:r>
+      <w:proofErr w:type="gramStart"/>
+      <w:r>
+        <w:rPr>
+          <w:rFonts w:ascii="Times New Roman" w:hAnsi="Times New Roman" w:cs="Times New Roman"/>
+        </w:rPr>
+        <w:t>black-box</w:t>
+      </w:r>
+      <w:proofErr w:type="gramEnd"/>
+      <w:r>
+        <w:rPr>
+          <w:rFonts w:ascii="Times New Roman" w:hAnsi="Times New Roman" w:cs="Times New Roman"/>
+        </w:rPr>
+        <w:t>" nature of many ML models, offering tools to understand and trust model outputs. Techniques such as SHAP (</w:t>
+      </w:r>
+      <w:proofErr w:type="spellStart"/>
+      <w:r>
+        <w:rPr>
+          <w:rFonts w:ascii="Times New Roman" w:hAnsi="Times New Roman" w:cs="Times New Roman"/>
+        </w:rPr>
+        <w:t>SHapley</w:t>
+      </w:r>
+      <w:proofErr w:type="spellEnd"/>
+      <w:r>
+        <w:rPr>
+          <w:rFonts w:ascii="Times New Roman" w:hAnsi="Times New Roman" w:cs="Times New Roman"/>
+        </w:rPr>
+        <w:t xml:space="preserve"> Additive </w:t>
+      </w:r>
+      <w:proofErr w:type="spellStart"/>
+      <w:r>
+        <w:rPr>
+          <w:rFonts w:ascii="Times New Roman" w:hAnsi="Times New Roman" w:cs="Times New Roman"/>
+        </w:rPr>
+        <w:t>exPlanations</w:t>
+      </w:r>
+      <w:proofErr w:type="spellEnd"/>
+      <w:r>
+        <w:rPr>
+          <w:rFonts w:ascii="Times New Roman" w:hAnsi="Times New Roman" w:cs="Times New Roman"/>
+        </w:rPr>
+        <w:t>), LIME (Local Interpretable Model-agnostic Explanations), and interpretable models like Explainable Boosting Machines (EBMs) have gained traction in healthcare for understanding risk factors and treatment decisions (Caruana et al., 2015; Lundberg et al., 2017).</w:t>
       </w:r>
     </w:p>
     <w:p>
@@ -585,7 +825,49 @@
         <w:rPr>
           <w:rFonts w:ascii="Times New Roman" w:hAnsi="Times New Roman" w:cs="Times New Roman"/>
         </w:rPr>
-        <w:t xml:space="preserve"> practices on disease outcomes (Holzinger et al., 2019). EBMs, in particular, are well-suited for policy-relevant domains as they provide intelligible feature-by-feature risk curves and global feature importance metrics. However, few studies incorporate multiple explainable models (e.g., EBM, NGBoost, TabNet) in comparative frameworks, and even fewer link those insights to dynamic policy generation.</w:t>
+        <w:t xml:space="preserve"> practices on disease outcomes (Holzinger et al., 2019). EBMs</w:t>
+      </w:r>
+      <w:proofErr w:type="gramStart"/>
+      <w:r>
+        <w:rPr>
+          <w:rFonts w:ascii="Times New Roman" w:hAnsi="Times New Roman" w:cs="Times New Roman"/>
+        </w:rPr>
+        <w:t>, in particular, are</w:t>
+      </w:r>
+      <w:proofErr w:type="gramEnd"/>
+      <w:r>
+        <w:rPr>
+          <w:rFonts w:ascii="Times New Roman" w:hAnsi="Times New Roman" w:cs="Times New Roman"/>
+        </w:rPr>
+        <w:t xml:space="preserve"> well-suited for policy-relevant domains as they provide intelligible feature-by-feature risk curves and global feature importance metrics. However, few studies incorporate multiple explainable models (e.g., EBM, </w:t>
+      </w:r>
+      <w:proofErr w:type="spellStart"/>
+      <w:r>
+        <w:rPr>
+          <w:rFonts w:ascii="Times New Roman" w:hAnsi="Times New Roman" w:cs="Times New Roman"/>
+        </w:rPr>
+        <w:t>NGBoost</w:t>
+      </w:r>
+      <w:proofErr w:type="spellEnd"/>
+      <w:r>
+        <w:rPr>
+          <w:rFonts w:ascii="Times New Roman" w:hAnsi="Times New Roman" w:cs="Times New Roman"/>
+        </w:rPr>
+        <w:t xml:space="preserve">, </w:t>
+      </w:r>
+      <w:proofErr w:type="spellStart"/>
+      <w:r>
+        <w:rPr>
+          <w:rFonts w:ascii="Times New Roman" w:hAnsi="Times New Roman" w:cs="Times New Roman"/>
+        </w:rPr>
+        <w:t>TabNet</w:t>
+      </w:r>
+      <w:proofErr w:type="spellEnd"/>
+      <w:r>
+        <w:rPr>
+          <w:rFonts w:ascii="Times New Roman" w:hAnsi="Times New Roman" w:cs="Times New Roman"/>
+        </w:rPr>
+        <w:t>) in comparative frameworks, and even fewer link those insights to dynamic policy generation.</w:t>
       </w:r>
     </w:p>
     <w:p>
@@ -631,7 +913,49 @@
         <w:rPr>
           <w:rFonts w:ascii="Times New Roman" w:hAnsi="Times New Roman" w:cs="Times New Roman"/>
         </w:rPr>
-        <w:t>Large Language Models such as GPT-4 and PaLM have demonstrated remarkable abilities in synthesizing information, answering domain-specific questions, and summarizing complex data. Frameworks like LangChain and LangGraph have made it possible to build agents that integrate LLM reasoning with structured data sources, allowing AI to perform contextual Q&amp;A over documents, spreadsheets, and databases (Lewis et al., 2023).</w:t>
+        <w:t xml:space="preserve">Large Language Models such as GPT-4 and </w:t>
+      </w:r>
+      <w:proofErr w:type="spellStart"/>
+      <w:r>
+        <w:rPr>
+          <w:rFonts w:ascii="Times New Roman" w:hAnsi="Times New Roman" w:cs="Times New Roman"/>
+        </w:rPr>
+        <w:t>PaLM</w:t>
+      </w:r>
+      <w:proofErr w:type="spellEnd"/>
+      <w:r>
+        <w:rPr>
+          <w:rFonts w:ascii="Times New Roman" w:hAnsi="Times New Roman" w:cs="Times New Roman"/>
+        </w:rPr>
+        <w:t xml:space="preserve"> have demonstrated remarkable abilities in synthesizing information, answering domain-specific questions, and summarizing complex data. Frameworks like </w:t>
+      </w:r>
+      <w:proofErr w:type="spellStart"/>
+      <w:r>
+        <w:rPr>
+          <w:rFonts w:ascii="Times New Roman" w:hAnsi="Times New Roman" w:cs="Times New Roman"/>
+        </w:rPr>
+        <w:t>LangChain</w:t>
+      </w:r>
+      <w:proofErr w:type="spellEnd"/>
+      <w:r>
+        <w:rPr>
+          <w:rFonts w:ascii="Times New Roman" w:hAnsi="Times New Roman" w:cs="Times New Roman"/>
+        </w:rPr>
+        <w:t xml:space="preserve"> and </w:t>
+      </w:r>
+      <w:proofErr w:type="spellStart"/>
+      <w:r>
+        <w:rPr>
+          <w:rFonts w:ascii="Times New Roman" w:hAnsi="Times New Roman" w:cs="Times New Roman"/>
+        </w:rPr>
+        <w:t>LangGraph</w:t>
+      </w:r>
+      <w:proofErr w:type="spellEnd"/>
+      <w:r>
+        <w:rPr>
+          <w:rFonts w:ascii="Times New Roman" w:hAnsi="Times New Roman" w:cs="Times New Roman"/>
+        </w:rPr>
+        <w:t xml:space="preserve"> have made it possible to build agents that integrate LLM reasoning with structured data sources, allowing AI to perform contextual Q&amp;A over documents, spreadsheets, and databases (Lewis et al., 2023).</w:t>
       </w:r>
       <w:r>
         <w:rPr>
@@ -790,7 +1114,35 @@
         <w:rPr>
           <w:rFonts w:ascii="Times New Roman" w:hAnsi="Times New Roman" w:cs="Times New Roman"/>
         </w:rPr>
-        <w:t xml:space="preserve"> that unifies explainable ML models (EBM, NGBoost, TabNet), statistical correlation analysis, and an LLM-powered interface for Cholera risk analysis and policy guidance.</w:t>
+        <w:t xml:space="preserve"> that unifies explainable ML models (EBM, </w:t>
+      </w:r>
+      <w:proofErr w:type="spellStart"/>
+      <w:r>
+        <w:rPr>
+          <w:rFonts w:ascii="Times New Roman" w:hAnsi="Times New Roman" w:cs="Times New Roman"/>
+        </w:rPr>
+        <w:t>NGBoost</w:t>
+      </w:r>
+      <w:proofErr w:type="spellEnd"/>
+      <w:r>
+        <w:rPr>
+          <w:rFonts w:ascii="Times New Roman" w:hAnsi="Times New Roman" w:cs="Times New Roman"/>
+        </w:rPr>
+        <w:t xml:space="preserve">, </w:t>
+      </w:r>
+      <w:proofErr w:type="spellStart"/>
+      <w:r>
+        <w:rPr>
+          <w:rFonts w:ascii="Times New Roman" w:hAnsi="Times New Roman" w:cs="Times New Roman"/>
+        </w:rPr>
+        <w:t>TabNet</w:t>
+      </w:r>
+      <w:proofErr w:type="spellEnd"/>
+      <w:r>
+        <w:rPr>
+          <w:rFonts w:ascii="Times New Roman" w:hAnsi="Times New Roman" w:cs="Times New Roman"/>
+        </w:rPr>
+        <w:t>), statistical correlation analysis, and an LLM-powered interface for Cholera risk analysis and policy guidance.</w:t>
       </w:r>
     </w:p>
     <w:p>
@@ -1186,7 +1538,21 @@
         <w:rPr>
           <w:rFonts w:ascii="Times New Roman" w:hAnsi="Times New Roman" w:cs="Times New Roman"/>
         </w:rPr>
-        <w:t>Importantly, this data-driven analysis phase formed the foundation for the second component of this study: the development of an interactive LangChain-based LLM agent designed to synthesise findings, answer user queries, and provide policy-relevant explanations. The design and implementation of this agentic framework are presented in Section 5.</w:t>
+        <w:t xml:space="preserve">Importantly, this data-driven analysis phase formed the foundation for the second component of this study: the development of an interactive </w:t>
+      </w:r>
+      <w:proofErr w:type="spellStart"/>
+      <w:r>
+        <w:rPr>
+          <w:rFonts w:ascii="Times New Roman" w:hAnsi="Times New Roman" w:cs="Times New Roman"/>
+        </w:rPr>
+        <w:t>LangChain</w:t>
+      </w:r>
+      <w:proofErr w:type="spellEnd"/>
+      <w:r>
+        <w:rPr>
+          <w:rFonts w:ascii="Times New Roman" w:hAnsi="Times New Roman" w:cs="Times New Roman"/>
+        </w:rPr>
+        <w:t>-based LLM agent designed to synthesise findings, answer user queries, and provide policy-relevant explanations. The design and implementation of this agentic framework are presented in Section 5.</w:t>
       </w:r>
     </w:p>
     <w:p>
@@ -1312,7 +1678,21 @@
         <w:rPr>
           <w:rFonts w:ascii="Times New Roman" w:hAnsi="Times New Roman" w:cs="Times New Roman"/>
         </w:rPr>
-        <w:t xml:space="preserve"> are applied to examine both linear and monotonic relationships between predictors and the Cholera outcome variable. These help validate the importance of features and highlight statistically significant factors.</w:t>
+        <w:t xml:space="preserve"> are applied to examine both linear and monotonic relationships between predictors and the Cholera outcome variable. </w:t>
+      </w:r>
+      <w:proofErr w:type="gramStart"/>
+      <w:r>
+        <w:rPr>
+          <w:rFonts w:ascii="Times New Roman" w:hAnsi="Times New Roman" w:cs="Times New Roman"/>
+        </w:rPr>
+        <w:t>These help</w:t>
+      </w:r>
+      <w:proofErr w:type="gramEnd"/>
+      <w:r>
+        <w:rPr>
+          <w:rFonts w:ascii="Times New Roman" w:hAnsi="Times New Roman" w:cs="Times New Roman"/>
+        </w:rPr>
+        <w:t xml:space="preserve"> validate the importance of features and highlight statistically significant factors.</w:t>
       </w:r>
       <w:r>
         <w:rPr>
@@ -1324,7 +1704,49 @@
         <w:rPr>
           <w:rFonts w:ascii="Times New Roman" w:hAnsi="Times New Roman" w:cs="Times New Roman"/>
         </w:rPr>
-        <w:t xml:space="preserve">On the machine learning side, models including EBM, NGBoost, TabNet, Random Forest, and XGBoost are trained on the processed dataset. Their performance is evaluated using standard regression metrics </w:t>
+        <w:t xml:space="preserve">On the machine learning side, models including EBM, </w:t>
+      </w:r>
+      <w:proofErr w:type="spellStart"/>
+      <w:r>
+        <w:rPr>
+          <w:rFonts w:ascii="Times New Roman" w:hAnsi="Times New Roman" w:cs="Times New Roman"/>
+        </w:rPr>
+        <w:t>NGBoost</w:t>
+      </w:r>
+      <w:proofErr w:type="spellEnd"/>
+      <w:r>
+        <w:rPr>
+          <w:rFonts w:ascii="Times New Roman" w:hAnsi="Times New Roman" w:cs="Times New Roman"/>
+        </w:rPr>
+        <w:t xml:space="preserve">, </w:t>
+      </w:r>
+      <w:proofErr w:type="spellStart"/>
+      <w:r>
+        <w:rPr>
+          <w:rFonts w:ascii="Times New Roman" w:hAnsi="Times New Roman" w:cs="Times New Roman"/>
+        </w:rPr>
+        <w:t>TabNet</w:t>
+      </w:r>
+      <w:proofErr w:type="spellEnd"/>
+      <w:r>
+        <w:rPr>
+          <w:rFonts w:ascii="Times New Roman" w:hAnsi="Times New Roman" w:cs="Times New Roman"/>
+        </w:rPr>
+        <w:t xml:space="preserve">, Random Forest, and </w:t>
+      </w:r>
+      <w:proofErr w:type="spellStart"/>
+      <w:r>
+        <w:rPr>
+          <w:rFonts w:ascii="Times New Roman" w:hAnsi="Times New Roman" w:cs="Times New Roman"/>
+        </w:rPr>
+        <w:t>XGBoost</w:t>
+      </w:r>
+      <w:proofErr w:type="spellEnd"/>
+      <w:r>
+        <w:rPr>
+          <w:rFonts w:ascii="Times New Roman" w:hAnsi="Times New Roman" w:cs="Times New Roman"/>
+        </w:rPr>
+        <w:t xml:space="preserve"> are trained on the processed dataset. Their performance is evaluated using standard regression metrics </w:t>
       </w:r>
       <w:r>
         <w:rPr>
@@ -1377,7 +1799,49 @@
         <w:rPr>
           <w:rFonts w:ascii="Times New Roman" w:hAnsi="Times New Roman" w:cs="Times New Roman"/>
         </w:rPr>
-        <w:t>We selected Explainable Boosting Machine (EBM) due to its glass-box interpretability, allowing health policymakers to understand model reasoning through intuitive plots and feature scores. NGBoost was chosen for its probabilistic forecasting capabilities, providing not just point estimates but also confidence intervals—critical for public health uncertainty. TabNet, a modern deep learning model optimized for tabular data, was included for its sparse attention-based feature selection, which enables both high performance and built-in interpretability. Random Forest and XGBoost served as benchmarks, as they are widely used and understood in epidemiological machine learning applications.</w:t>
+        <w:t xml:space="preserve">We selected Explainable Boosting Machine (EBM) due to its glass-box interpretability, allowing health policymakers to understand model reasoning through intuitive plots and feature scores. </w:t>
+      </w:r>
+      <w:proofErr w:type="spellStart"/>
+      <w:r>
+        <w:rPr>
+          <w:rFonts w:ascii="Times New Roman" w:hAnsi="Times New Roman" w:cs="Times New Roman"/>
+        </w:rPr>
+        <w:t>NGBoost</w:t>
+      </w:r>
+      <w:proofErr w:type="spellEnd"/>
+      <w:r>
+        <w:rPr>
+          <w:rFonts w:ascii="Times New Roman" w:hAnsi="Times New Roman" w:cs="Times New Roman"/>
+        </w:rPr>
+        <w:t xml:space="preserve"> was chosen for its probabilistic forecasting capabilities, providing not just point estimates but also confidence intervals—critical for public health uncertainty. </w:t>
+      </w:r>
+      <w:proofErr w:type="spellStart"/>
+      <w:r>
+        <w:rPr>
+          <w:rFonts w:ascii="Times New Roman" w:hAnsi="Times New Roman" w:cs="Times New Roman"/>
+        </w:rPr>
+        <w:t>TabNet</w:t>
+      </w:r>
+      <w:proofErr w:type="spellEnd"/>
+      <w:r>
+        <w:rPr>
+          <w:rFonts w:ascii="Times New Roman" w:hAnsi="Times New Roman" w:cs="Times New Roman"/>
+        </w:rPr>
+        <w:t xml:space="preserve">, a modern deep learning model optimized for tabular data, was included for its sparse attention-based feature selection, which enables both high performance and built-in interpretability. Random Forest and </w:t>
+      </w:r>
+      <w:proofErr w:type="spellStart"/>
+      <w:r>
+        <w:rPr>
+          <w:rFonts w:ascii="Times New Roman" w:hAnsi="Times New Roman" w:cs="Times New Roman"/>
+        </w:rPr>
+        <w:t>XGBoost</w:t>
+      </w:r>
+      <w:proofErr w:type="spellEnd"/>
+      <w:r>
+        <w:rPr>
+          <w:rFonts w:ascii="Times New Roman" w:hAnsi="Times New Roman" w:cs="Times New Roman"/>
+        </w:rPr>
+        <w:t xml:space="preserve"> served as benchmarks, as they are widely used and understood in epidemiological machine learning applications.</w:t>
       </w:r>
     </w:p>
     <w:p>
@@ -1550,7 +2014,49 @@
         <w:rPr>
           <w:rFonts w:ascii="Times New Roman" w:hAnsi="Times New Roman" w:cs="Times New Roman"/>
         </w:rPr>
-        <w:t>Following the interpretable machine learning and statistical analyses described in Section 4, we developed an interactive agentic system capable of responding to user queries about Cholera risk factors, model performance, and recommendations. This system is implemented using the LangChain and LangGraph frameworks and deployed via a Streamlit front-end, creating a usable interface for both researchers and decision-makers.</w:t>
+        <w:t xml:space="preserve">Following the interpretable machine learning and statistical analyses described in Section 4, we developed an interactive agentic system capable of responding to user queries about Cholera risk factors, model performance, and recommendations. This system is implemented using the </w:t>
+      </w:r>
+      <w:proofErr w:type="spellStart"/>
+      <w:r>
+        <w:rPr>
+          <w:rFonts w:ascii="Times New Roman" w:hAnsi="Times New Roman" w:cs="Times New Roman"/>
+        </w:rPr>
+        <w:t>LangChain</w:t>
+      </w:r>
+      <w:proofErr w:type="spellEnd"/>
+      <w:r>
+        <w:rPr>
+          <w:rFonts w:ascii="Times New Roman" w:hAnsi="Times New Roman" w:cs="Times New Roman"/>
+        </w:rPr>
+        <w:t xml:space="preserve"> and </w:t>
+      </w:r>
+      <w:proofErr w:type="spellStart"/>
+      <w:r>
+        <w:rPr>
+          <w:rFonts w:ascii="Times New Roman" w:hAnsi="Times New Roman" w:cs="Times New Roman"/>
+        </w:rPr>
+        <w:t>LangGraph</w:t>
+      </w:r>
+      <w:proofErr w:type="spellEnd"/>
+      <w:r>
+        <w:rPr>
+          <w:rFonts w:ascii="Times New Roman" w:hAnsi="Times New Roman" w:cs="Times New Roman"/>
+        </w:rPr>
+        <w:t xml:space="preserve"> frameworks and deployed via a </w:t>
+      </w:r>
+      <w:proofErr w:type="spellStart"/>
+      <w:r>
+        <w:rPr>
+          <w:rFonts w:ascii="Times New Roman" w:hAnsi="Times New Roman" w:cs="Times New Roman"/>
+        </w:rPr>
+        <w:t>Streamlit</w:t>
+      </w:r>
+      <w:proofErr w:type="spellEnd"/>
+      <w:r>
+        <w:rPr>
+          <w:rFonts w:ascii="Times New Roman" w:hAnsi="Times New Roman" w:cs="Times New Roman"/>
+        </w:rPr>
+        <w:t xml:space="preserve"> front-end, creating a usable interface for both researchers and decision-makers.</w:t>
       </w:r>
     </w:p>
     <w:p>
@@ -1573,9 +2079,9 @@
         </w:rPr>
         <w:lastRenderedPageBreak/>
         <w:drawing>
-          <wp:inline distT="0" distB="0" distL="0" distR="0" wp14:anchorId="0B597BB3" wp14:editId="0E00976C">
-            <wp:extent cx="4610100" cy="2350247"/>
-            <wp:effectExtent l="0" t="0" r="0" b="0"/>
+          <wp:inline distT="0" distB="0" distL="0" distR="0" wp14:anchorId="0B597BB3" wp14:editId="01DDEF4F">
+            <wp:extent cx="6113290" cy="3116580"/>
+            <wp:effectExtent l="0" t="0" r="1905" b="7620"/>
             <wp:docPr id="613579485" name="Picture 3"/>
             <wp:cNvGraphicFramePr>
               <a:graphicFrameLocks xmlns:a="http://schemas.openxmlformats.org/drawingml/2006/main" noChangeAspect="1"/>
@@ -1602,7 +2108,7 @@
                   <pic:spPr>
                     <a:xfrm>
                       <a:off x="0" y="0"/>
-                      <a:ext cx="4635652" cy="2363274"/>
+                      <a:ext cx="6155365" cy="3138030"/>
                     </a:xfrm>
                     <a:prstGeom prst="rect">
                       <a:avLst/>
@@ -1652,7 +2158,21 @@
         <w:rPr>
           <w:rFonts w:ascii="Times New Roman" w:hAnsi="Times New Roman" w:cs="Times New Roman"/>
         </w:rPr>
-        <w:t xml:space="preserve">Figure 2 shows the system architecture of the Agentic LLM Framework for Cholera Risk Assessment, illustrating the end-to-end integration of machine learning outputs, statistical analysis, and a user-facing conversational interface. At the core of the architecture is a LangGraph agent powered by Claude LLM, designed to ingest structured CSV files containing feature importance rankings, correlation matrices, regression outputs, and model performance metrics. These files, generated from the earlier </w:t>
+        <w:t xml:space="preserve">Figure 2 shows the system architecture of the Agentic LLM Framework for Cholera Risk Assessment, illustrating the end-to-end integration of machine learning outputs, statistical analysis, and a user-facing conversational interface. At the core of the architecture is a </w:t>
+      </w:r>
+      <w:proofErr w:type="spellStart"/>
+      <w:r>
+        <w:rPr>
+          <w:rFonts w:ascii="Times New Roman" w:hAnsi="Times New Roman" w:cs="Times New Roman"/>
+        </w:rPr>
+        <w:t>LangGraph</w:t>
+      </w:r>
+      <w:proofErr w:type="spellEnd"/>
+      <w:r>
+        <w:rPr>
+          <w:rFonts w:ascii="Times New Roman" w:hAnsi="Times New Roman" w:cs="Times New Roman"/>
+        </w:rPr>
+        <w:t xml:space="preserve"> agent powered by Claude LLM, designed to ingest structured CSV files containing feature importance rankings, correlation matrices, regression outputs, and model performance metrics. These files, generated from the earlier </w:t>
       </w:r>
       <w:r>
         <w:rPr>
@@ -1664,7 +2184,49 @@
         <w:rPr>
           <w:rFonts w:ascii="Times New Roman" w:hAnsi="Times New Roman" w:cs="Times New Roman"/>
         </w:rPr>
-        <w:t xml:space="preserve"> phase, are accessed through LangChain's memory and utility functions to dynamically populate a prompt template that guides the language model's reasoning. The system leverages LangChain’s structured state handling and LangGraph’s workflow capabilities to manage the flow of user input, agent response, and contextual memory across dialogue turns.</w:t>
+        <w:t xml:space="preserve"> phase, are accessed through </w:t>
+      </w:r>
+      <w:proofErr w:type="spellStart"/>
+      <w:r>
+        <w:rPr>
+          <w:rFonts w:ascii="Times New Roman" w:hAnsi="Times New Roman" w:cs="Times New Roman"/>
+        </w:rPr>
+        <w:t>LangChain's</w:t>
+      </w:r>
+      <w:proofErr w:type="spellEnd"/>
+      <w:r>
+        <w:rPr>
+          <w:rFonts w:ascii="Times New Roman" w:hAnsi="Times New Roman" w:cs="Times New Roman"/>
+        </w:rPr>
+        <w:t xml:space="preserve"> memory and utility functions to dynamically populate a prompt template that guides the language model's reasoning. The system leverages </w:t>
+      </w:r>
+      <w:proofErr w:type="spellStart"/>
+      <w:r>
+        <w:rPr>
+          <w:rFonts w:ascii="Times New Roman" w:hAnsi="Times New Roman" w:cs="Times New Roman"/>
+        </w:rPr>
+        <w:t>LangChain’s</w:t>
+      </w:r>
+      <w:proofErr w:type="spellEnd"/>
+      <w:r>
+        <w:rPr>
+          <w:rFonts w:ascii="Times New Roman" w:hAnsi="Times New Roman" w:cs="Times New Roman"/>
+        </w:rPr>
+        <w:t xml:space="preserve"> structured state handling and </w:t>
+      </w:r>
+      <w:proofErr w:type="spellStart"/>
+      <w:r>
+        <w:rPr>
+          <w:rFonts w:ascii="Times New Roman" w:hAnsi="Times New Roman" w:cs="Times New Roman"/>
+        </w:rPr>
+        <w:t>LangGraph’s</w:t>
+      </w:r>
+      <w:proofErr w:type="spellEnd"/>
+      <w:r>
+        <w:rPr>
+          <w:rFonts w:ascii="Times New Roman" w:hAnsi="Times New Roman" w:cs="Times New Roman"/>
+        </w:rPr>
+        <w:t xml:space="preserve"> workflow capabilities to manage the flow of user input, agent response, and contextual memory across dialogue turns.</w:t>
       </w:r>
     </w:p>
     <w:p>
@@ -1678,7 +2240,21 @@
         <w:rPr>
           <w:rFonts w:ascii="Times New Roman" w:hAnsi="Times New Roman" w:cs="Times New Roman"/>
         </w:rPr>
-        <w:t>The Streamlit interface provides a clean, interactive platform where users—whether researchers, policymakers, or public health officials—can pose epidemiological and policy-relevant questions using natural language. The framework supports evidence-traceable answers, where responses reference specific CSV-backed insights, such as "according to the Pearson correlation matrix…" or "as seen in the feature importance rankings from EBM…". The interface also includes visual feedback like loading indicators, conversation history, and persistent memory to enable multi-turn interactions. The diagram further depicts how the components are interconnected: CSV data feeds into the agent, which in turn communicates with the user interface bidirectionally. This hybrid design enhances accessibility for non-technical stakeholders while ensuring scientific robustness and reproducibility of insights.</w:t>
+        <w:t xml:space="preserve">The </w:t>
+      </w:r>
+      <w:proofErr w:type="spellStart"/>
+      <w:r>
+        <w:rPr>
+          <w:rFonts w:ascii="Times New Roman" w:hAnsi="Times New Roman" w:cs="Times New Roman"/>
+        </w:rPr>
+        <w:t>Streamlit</w:t>
+      </w:r>
+      <w:proofErr w:type="spellEnd"/>
+      <w:r>
+        <w:rPr>
+          <w:rFonts w:ascii="Times New Roman" w:hAnsi="Times New Roman" w:cs="Times New Roman"/>
+        </w:rPr>
+        <w:t xml:space="preserve"> interface provides a clean, interactive platform where users—whether researchers, policymakers, or public health officials—can pose epidemiological and policy-relevant questions using natural language. The framework supports evidence-traceable answers, where responses reference specific CSV-backed insights, such as "according to the Pearson correlation matrix…" or "as seen in the feature importance rankings from EBM…". The interface also includes visual feedback like loading indicators, conversation history, and persistent memory to enable multi-turn interactions. The diagram further depicts how the components are interconnected: CSV data feeds into the agent, which in turn communicates with the user interface bidirectionally. This hybrid design enhances accessibility for non-technical stakeholders while ensuring scientific robustness and reproducibility of insights.</w:t>
       </w:r>
       <w:r>
         <w:rPr>
@@ -1740,48 +2316,140 @@
           <w:sz w:val="24"/>
           <w:szCs w:val="24"/>
         </w:rPr>
-        <w:t>5.1 LangChain + LangGraph Integration</w:t>
-      </w:r>
-    </w:p>
-    <w:p>
-      <w:pPr>
-        <w:jc w:val="both"/>
-        <w:rPr>
-          <w:rFonts w:ascii="Times New Roman" w:eastAsiaTheme="majorEastAsia" w:hAnsi="Times New Roman" w:cs="Times New Roman"/>
-        </w:rPr>
-      </w:pPr>
-      <w:r>
-        <w:rPr>
-          <w:rFonts w:ascii="Times New Roman" w:hAnsi="Times New Roman" w:cs="Times New Roman"/>
-        </w:rPr>
-        <w:t xml:space="preserve">The core reasoning component of the framework is constructed using LangChain's </w:t>
-      </w:r>
+        <w:t xml:space="preserve">5.1 </w:t>
+      </w:r>
+      <w:proofErr w:type="spellStart"/>
       <w:r>
         <w:rPr>
           <w:rFonts w:ascii="Times New Roman" w:hAnsi="Times New Roman" w:cs="Times New Roman"/>
           <w:b/>
           <w:bCs/>
+          <w:color w:val="auto"/>
+          <w:sz w:val="24"/>
+          <w:szCs w:val="24"/>
+        </w:rPr>
+        <w:t>LangChain</w:t>
+      </w:r>
+      <w:proofErr w:type="spellEnd"/>
+      <w:r>
+        <w:rPr>
+          <w:rFonts w:ascii="Times New Roman" w:hAnsi="Times New Roman" w:cs="Times New Roman"/>
+          <w:b/>
+          <w:bCs/>
+          <w:color w:val="auto"/>
+          <w:sz w:val="24"/>
+          <w:szCs w:val="24"/>
+        </w:rPr>
+        <w:t xml:space="preserve"> + </w:t>
+      </w:r>
+      <w:proofErr w:type="spellStart"/>
+      <w:r>
+        <w:rPr>
+          <w:rFonts w:ascii="Times New Roman" w:hAnsi="Times New Roman" w:cs="Times New Roman"/>
+          <w:b/>
+          <w:bCs/>
+          <w:color w:val="auto"/>
+          <w:sz w:val="24"/>
+          <w:szCs w:val="24"/>
         </w:rPr>
         <w:t>LangGraph</w:t>
       </w:r>
-      <w:r>
-        <w:rPr>
-          <w:rFonts w:ascii="Times New Roman" w:hAnsi="Times New Roman" w:cs="Times New Roman"/>
-        </w:rPr>
-        <w:t xml:space="preserve"> abstraction, which enables stateful multi-step interactions via directed graphs. A minimal LangGraph was created consisting of a single node responsible for handling question-answering, supported by structured memory and prompt-driven generation. To ensure informed and context-aware responses, the agent loads the outputs of earlier ML and statistical stages. Each file is loaded into memory and injected into a custom prompt template, enabling the LLM </w:t>
+      <w:proofErr w:type="spellEnd"/>
+      <w:r>
+        <w:rPr>
+          <w:rFonts w:ascii="Times New Roman" w:hAnsi="Times New Roman" w:cs="Times New Roman"/>
+          <w:b/>
+          <w:bCs/>
+          <w:color w:val="auto"/>
+          <w:sz w:val="24"/>
+          <w:szCs w:val="24"/>
+        </w:rPr>
+        <w:t xml:space="preserve"> Integration</w:t>
+      </w:r>
+    </w:p>
+    <w:p>
+      <w:pPr>
+        <w:jc w:val="both"/>
+        <w:rPr>
+          <w:rFonts w:ascii="Times New Roman" w:eastAsiaTheme="majorEastAsia" w:hAnsi="Times New Roman" w:cs="Times New Roman"/>
+        </w:rPr>
+      </w:pPr>
+      <w:r>
+        <w:rPr>
+          <w:rFonts w:ascii="Times New Roman" w:hAnsi="Times New Roman" w:cs="Times New Roman"/>
+        </w:rPr>
+        <w:t xml:space="preserve">The core reasoning component of the framework is constructed using </w:t>
+      </w:r>
+      <w:proofErr w:type="spellStart"/>
+      <w:r>
+        <w:rPr>
+          <w:rFonts w:ascii="Times New Roman" w:hAnsi="Times New Roman" w:cs="Times New Roman"/>
+        </w:rPr>
+        <w:t>LangChain's</w:t>
+      </w:r>
+      <w:proofErr w:type="spellEnd"/>
+      <w:r>
+        <w:rPr>
+          <w:rFonts w:ascii="Times New Roman" w:hAnsi="Times New Roman" w:cs="Times New Roman"/>
+        </w:rPr>
+        <w:t xml:space="preserve"> </w:t>
+      </w:r>
+      <w:proofErr w:type="spellStart"/>
+      <w:r>
+        <w:rPr>
+          <w:rFonts w:ascii="Times New Roman" w:hAnsi="Times New Roman" w:cs="Times New Roman"/>
+          <w:b/>
+          <w:bCs/>
+        </w:rPr>
+        <w:t>LangGraph</w:t>
+      </w:r>
+      <w:proofErr w:type="spellEnd"/>
+      <w:r>
+        <w:rPr>
+          <w:rFonts w:ascii="Times New Roman" w:hAnsi="Times New Roman" w:cs="Times New Roman"/>
+        </w:rPr>
+        <w:t xml:space="preserve"> abstraction, which enables stateful multi-step interactions via directed graphs. A </w:t>
       </w:r>
       <w:r>
         <w:rPr>
           <w:rFonts w:ascii="Times New Roman" w:hAnsi="Times New Roman" w:cs="Times New Roman"/>
         </w:rPr>
         <w:lastRenderedPageBreak/>
-        <w:t xml:space="preserve">(Claude) to generate grounded, evidence-supported responses. The prompt includes clearly delimited sections for correlation matrices, regression coefficients, and model importance rankings, facilitating targeted answer generation. </w:t>
-      </w:r>
-      <w:r>
-        <w:rPr>
-          <w:rFonts w:ascii="Times New Roman" w:eastAsiaTheme="majorEastAsia" w:hAnsi="Times New Roman" w:cs="Times New Roman"/>
-        </w:rPr>
-        <w:t xml:space="preserve">The agent node is then registered as a step within the LangGraph workflow, and its </w:t>
+        <w:t xml:space="preserve">minimal </w:t>
+      </w:r>
+      <w:proofErr w:type="spellStart"/>
+      <w:r>
+        <w:rPr>
+          <w:rFonts w:ascii="Times New Roman" w:hAnsi="Times New Roman" w:cs="Times New Roman"/>
+        </w:rPr>
+        <w:t>LangGraph</w:t>
+      </w:r>
+      <w:proofErr w:type="spellEnd"/>
+      <w:r>
+        <w:rPr>
+          <w:rFonts w:ascii="Times New Roman" w:hAnsi="Times New Roman" w:cs="Times New Roman"/>
+        </w:rPr>
+        <w:t xml:space="preserve"> was created consisting of a single node responsible for handling question-answering, supported by structured memory and prompt-driven generation. To ensure informed and context-aware responses, the agent loads the outputs of earlier ML and statistical stages. Each file is loaded into memory and injected into a custom prompt template, enabling the LLM (Claude) to generate grounded, evidence-supported responses. The prompt includes clearly delimited sections for correlation matrices, regression coefficients, and model importance rankings, facilitating targeted answer generation. </w:t>
+      </w:r>
+      <w:r>
+        <w:rPr>
+          <w:rFonts w:ascii="Times New Roman" w:eastAsiaTheme="majorEastAsia" w:hAnsi="Times New Roman" w:cs="Times New Roman"/>
+        </w:rPr>
+        <w:t xml:space="preserve">The agent node is then registered as a step within the </w:t>
+      </w:r>
+      <w:proofErr w:type="spellStart"/>
+      <w:r>
+        <w:rPr>
+          <w:rFonts w:ascii="Times New Roman" w:eastAsiaTheme="majorEastAsia" w:hAnsi="Times New Roman" w:cs="Times New Roman"/>
+        </w:rPr>
+        <w:t>LangGraph</w:t>
+      </w:r>
+      <w:proofErr w:type="spellEnd"/>
+      <w:r>
+        <w:rPr>
+          <w:rFonts w:ascii="Times New Roman" w:eastAsiaTheme="majorEastAsia" w:hAnsi="Times New Roman" w:cs="Times New Roman"/>
+        </w:rPr>
+        <w:t xml:space="preserve"> workflow, and its </w:t>
       </w:r>
       <w:r>
         <w:rPr>
@@ -1869,7 +2537,21 @@
         <w:rPr>
           <w:rFonts w:ascii="Times New Roman" w:eastAsiaTheme="majorEastAsia" w:hAnsi="Times New Roman" w:cs="Times New Roman"/>
         </w:rPr>
-        <w:t>Invoke the LLM (model_claude) for response generation.</w:t>
+        <w:t>Invoke the LLM (</w:t>
+      </w:r>
+      <w:proofErr w:type="spellStart"/>
+      <w:r>
+        <w:rPr>
+          <w:rFonts w:ascii="Times New Roman" w:eastAsiaTheme="majorEastAsia" w:hAnsi="Times New Roman" w:cs="Times New Roman"/>
+        </w:rPr>
+        <w:t>model_claude</w:t>
+      </w:r>
+      <w:proofErr w:type="spellEnd"/>
+      <w:r>
+        <w:rPr>
+          <w:rFonts w:ascii="Times New Roman" w:eastAsiaTheme="majorEastAsia" w:hAnsi="Times New Roman" w:cs="Times New Roman"/>
+        </w:rPr>
+        <w:t>) for response generation.</w:t>
       </w:r>
     </w:p>
     <w:p>
@@ -1883,7 +2565,21 @@
         <w:rPr>
           <w:rFonts w:ascii="Times New Roman" w:eastAsiaTheme="majorEastAsia" w:hAnsi="Times New Roman" w:cs="Times New Roman"/>
         </w:rPr>
-        <w:t>The agent supports dynamic, multi-turn dialogue, with memory persistence handled via MemorySaver, allowing coherent follow-ups and conversation context tracking.</w:t>
+        <w:t xml:space="preserve">The agent supports dynamic, multi-turn dialogue, with memory persistence handled via </w:t>
+      </w:r>
+      <w:proofErr w:type="spellStart"/>
+      <w:r>
+        <w:rPr>
+          <w:rFonts w:ascii="Times New Roman" w:eastAsiaTheme="majorEastAsia" w:hAnsi="Times New Roman" w:cs="Times New Roman"/>
+        </w:rPr>
+        <w:t>MemorySaver</w:t>
+      </w:r>
+      <w:proofErr w:type="spellEnd"/>
+      <w:r>
+        <w:rPr>
+          <w:rFonts w:ascii="Times New Roman" w:eastAsiaTheme="majorEastAsia" w:hAnsi="Times New Roman" w:cs="Times New Roman"/>
+        </w:rPr>
+        <w:t>, allowing coherent follow-ups and conversation context tracking.</w:t>
       </w:r>
     </w:p>
     <w:p>
@@ -1907,30 +2603,56 @@
           <w:sz w:val="24"/>
           <w:szCs w:val="24"/>
         </w:rPr>
-        <w:t>5.2 Streamlit UI</w:t>
-      </w:r>
-    </w:p>
-    <w:p>
-      <w:pPr>
-        <w:jc w:val="both"/>
-        <w:rPr>
-          <w:rFonts w:ascii="Times New Roman" w:eastAsiaTheme="majorEastAsia" w:hAnsi="Times New Roman" w:cs="Times New Roman"/>
-        </w:rPr>
-      </w:pPr>
-      <w:r>
-        <w:rPr>
-          <w:rFonts w:ascii="Times New Roman" w:eastAsiaTheme="majorEastAsia" w:hAnsi="Times New Roman" w:cs="Times New Roman"/>
-        </w:rPr>
-        <w:t xml:space="preserve">The interactive component of the framework is deployed through a lightweight </w:t>
-      </w:r>
-      <w:r>
-        <w:rPr>
-          <w:rFonts w:ascii="Times New Roman" w:eastAsiaTheme="majorEastAsia" w:hAnsi="Times New Roman" w:cs="Times New Roman"/>
+        <w:t xml:space="preserve">5.2 </w:t>
+      </w:r>
+      <w:proofErr w:type="spellStart"/>
+      <w:r>
+        <w:rPr>
+          <w:rFonts w:ascii="Times New Roman" w:hAnsi="Times New Roman" w:cs="Times New Roman"/>
           <w:b/>
           <w:bCs/>
+          <w:color w:val="auto"/>
+          <w:sz w:val="24"/>
+          <w:szCs w:val="24"/>
         </w:rPr>
         <w:t>Streamlit</w:t>
       </w:r>
+      <w:proofErr w:type="spellEnd"/>
+      <w:r>
+        <w:rPr>
+          <w:rFonts w:ascii="Times New Roman" w:hAnsi="Times New Roman" w:cs="Times New Roman"/>
+          <w:b/>
+          <w:bCs/>
+          <w:color w:val="auto"/>
+          <w:sz w:val="24"/>
+          <w:szCs w:val="24"/>
+        </w:rPr>
+        <w:t xml:space="preserve"> UI</w:t>
+      </w:r>
+    </w:p>
+    <w:p>
+      <w:pPr>
+        <w:jc w:val="both"/>
+        <w:rPr>
+          <w:rFonts w:ascii="Times New Roman" w:eastAsiaTheme="majorEastAsia" w:hAnsi="Times New Roman" w:cs="Times New Roman"/>
+        </w:rPr>
+      </w:pPr>
+      <w:r>
+        <w:rPr>
+          <w:rFonts w:ascii="Times New Roman" w:eastAsiaTheme="majorEastAsia" w:hAnsi="Times New Roman" w:cs="Times New Roman"/>
+        </w:rPr>
+        <w:t xml:space="preserve">The interactive component of the framework is deployed through a lightweight </w:t>
+      </w:r>
+      <w:proofErr w:type="spellStart"/>
+      <w:r>
+        <w:rPr>
+          <w:rFonts w:ascii="Times New Roman" w:eastAsiaTheme="majorEastAsia" w:hAnsi="Times New Roman" w:cs="Times New Roman"/>
+          <w:b/>
+          <w:bCs/>
+        </w:rPr>
+        <w:t>Streamlit</w:t>
+      </w:r>
+      <w:proofErr w:type="spellEnd"/>
       <w:r>
         <w:rPr>
           <w:rFonts w:ascii="Times New Roman" w:eastAsiaTheme="majorEastAsia" w:hAnsi="Times New Roman" w:cs="Times New Roman"/>
@@ -2020,7 +2742,21 @@
         <w:rPr>
           <w:rFonts w:ascii="Times New Roman" w:eastAsiaTheme="majorEastAsia" w:hAnsi="Times New Roman" w:cs="Times New Roman"/>
         </w:rPr>
-        <w:t>Upon submitting a question, the user's message is added to the ongoing state, passed to the LangGraph agent, and the response is appended and rendered.</w:t>
+        <w:t xml:space="preserve">Upon submitting a question, the user's message is added to the ongoing state, passed to the </w:t>
+      </w:r>
+      <w:proofErr w:type="spellStart"/>
+      <w:r>
+        <w:rPr>
+          <w:rFonts w:ascii="Times New Roman" w:eastAsiaTheme="majorEastAsia" w:hAnsi="Times New Roman" w:cs="Times New Roman"/>
+        </w:rPr>
+        <w:t>LangGraph</w:t>
+      </w:r>
+      <w:proofErr w:type="spellEnd"/>
+      <w:r>
+        <w:rPr>
+          <w:rFonts w:ascii="Times New Roman" w:eastAsiaTheme="majorEastAsia" w:hAnsi="Times New Roman" w:cs="Times New Roman"/>
+        </w:rPr>
+        <w:t xml:space="preserve"> agent, and the response is appended and rendered.</w:t>
       </w:r>
     </w:p>
     <w:p>
@@ -2126,6 +2862,7 @@
           <w:b/>
           <w:bCs/>
         </w:rPr>
+        <w:lastRenderedPageBreak/>
         <w:t xml:space="preserve">Figure </w:t>
       </w:r>
       <w:r>
@@ -2182,7 +2919,6 @@
           <w:sz w:val="24"/>
           <w:szCs w:val="24"/>
         </w:rPr>
-        <w:lastRenderedPageBreak/>
         <w:t>5.3 System Capabilities</w:t>
       </w:r>
     </w:p>
@@ -2285,6 +3021,7 @@
           <w:sz w:val="24"/>
           <w:szCs w:val="24"/>
         </w:rPr>
+        <w:lastRenderedPageBreak/>
         <w:t>Results and Insights</w:t>
       </w:r>
     </w:p>

</xml_diff>

<commit_message>
results and discussion started
</commit_message>
<xml_diff>
--- a/Agentic LLM.docx
+++ b/Agentic LLM.docx
@@ -19,7 +19,7 @@
           <w:sz w:val="24"/>
           <w:szCs w:val="24"/>
         </w:rPr>
-        <w:t>An Agentic LLM-Powered Framework for Cholera Risk Prediction and Recommendation</w:t>
+        <w:t xml:space="preserve">An Agentic LLM-Powered Framework for Cholera Risk Prediction and </w:t>
       </w:r>
       <w:r>
         <w:rPr>
@@ -28,7 +28,7 @@
           <w:sz w:val="24"/>
           <w:szCs w:val="24"/>
         </w:rPr>
-        <w:t>s</w:t>
+        <w:t>Actionable Insights</w:t>
       </w:r>
       <w:r>
         <w:rPr>
@@ -88,35 +88,7 @@
         <w:rPr>
           <w:rFonts w:ascii="Times New Roman" w:hAnsi="Times New Roman" w:cs="Times New Roman"/>
         </w:rPr>
-        <w:t>This paper presents an integrated agentic framework that combines explainable machine learning (ML), statistical analysis, and a language model-powered question-answering system to support Cholera risk interpretation and public health decision-making. Using a multi-country dataset spanning 2000–2025, the framework applies three interpretable ML models—Explainable Boosting Machines (EBM), Natural Gradient Boosting (</w:t>
-      </w:r>
-      <w:proofErr w:type="spellStart"/>
-      <w:r>
-        <w:rPr>
-          <w:rFonts w:ascii="Times New Roman" w:hAnsi="Times New Roman" w:cs="Times New Roman"/>
-        </w:rPr>
-        <w:t>NGBoost</w:t>
-      </w:r>
-      <w:proofErr w:type="spellEnd"/>
-      <w:r>
-        <w:rPr>
-          <w:rFonts w:ascii="Times New Roman" w:hAnsi="Times New Roman" w:cs="Times New Roman"/>
-        </w:rPr>
-        <w:t xml:space="preserve">), and </w:t>
-      </w:r>
-      <w:proofErr w:type="spellStart"/>
-      <w:r>
-        <w:rPr>
-          <w:rFonts w:ascii="Times New Roman" w:hAnsi="Times New Roman" w:cs="Times New Roman"/>
-        </w:rPr>
-        <w:t>TabNet</w:t>
-      </w:r>
-      <w:proofErr w:type="spellEnd"/>
-      <w:r>
-        <w:rPr>
-          <w:rFonts w:ascii="Times New Roman" w:hAnsi="Times New Roman" w:cs="Times New Roman"/>
-        </w:rPr>
-        <w:t>—to predict Cholera incidence based on environmental, socio-economic, and infrastructural variables. In parallel, statistical methods including Pearson and Spearman correlation, and multivariate linear regression are used to validate and quantify associations between predictors and disease outcomes.</w:t>
+        <w:t>This paper presents an integrated agentic framework that combines explainable machine learning (ML), statistical analysis, and a language model-powered question-answering system to support Cholera risk interpretation and public health decision-making. Using a multi-country dataset spanning 2000–2025, the framework applies three interpretable ML models—Explainable Boosting Machines (EBM), Natural Gradient Boosting (NGBoost), and TabNet—to predict Cholera incidence based on environmental, socio-economic, and infrastructural variables. In parallel, statistical methods including Pearson and Spearman correlation, and multivariate linear regression are used to validate and quantify associations between predictors and disease outcomes.</w:t>
       </w:r>
     </w:p>
     <w:p>
@@ -130,63 +102,7 @@
         <w:rPr>
           <w:rFonts w:ascii="Times New Roman" w:hAnsi="Times New Roman" w:cs="Times New Roman"/>
         </w:rPr>
-        <w:t xml:space="preserve">A </w:t>
-      </w:r>
-      <w:proofErr w:type="spellStart"/>
-      <w:r>
-        <w:rPr>
-          <w:rFonts w:ascii="Times New Roman" w:hAnsi="Times New Roman" w:cs="Times New Roman"/>
-        </w:rPr>
-        <w:t>LangChain</w:t>
-      </w:r>
-      <w:proofErr w:type="spellEnd"/>
-      <w:r>
-        <w:rPr>
-          <w:rFonts w:ascii="Times New Roman" w:hAnsi="Times New Roman" w:cs="Times New Roman"/>
-        </w:rPr>
-        <w:t xml:space="preserve">-powered agent, implemented with </w:t>
-      </w:r>
-      <w:proofErr w:type="spellStart"/>
-      <w:r>
-        <w:rPr>
-          <w:rFonts w:ascii="Times New Roman" w:hAnsi="Times New Roman" w:cs="Times New Roman"/>
-        </w:rPr>
-        <w:t>LangGraph</w:t>
-      </w:r>
-      <w:proofErr w:type="spellEnd"/>
-      <w:r>
-        <w:rPr>
-          <w:rFonts w:ascii="Times New Roman" w:hAnsi="Times New Roman" w:cs="Times New Roman"/>
-        </w:rPr>
-        <w:t xml:space="preserve">, is integrated into the system to interpret model outputs, </w:t>
-      </w:r>
-      <w:proofErr w:type="spellStart"/>
-      <w:r>
-        <w:rPr>
-          <w:rFonts w:ascii="Times New Roman" w:hAnsi="Times New Roman" w:cs="Times New Roman"/>
-        </w:rPr>
-        <w:t>analyze</w:t>
-      </w:r>
-      <w:proofErr w:type="spellEnd"/>
-      <w:r>
-        <w:rPr>
-          <w:rFonts w:ascii="Times New Roman" w:hAnsi="Times New Roman" w:cs="Times New Roman"/>
-        </w:rPr>
-        <w:t xml:space="preserve"> tabular results, and generate expert-like responses to natural language queries. The agent draws evidence from multiple CSV-based analyses—including feature importance scores, correlation matrices, regression coefficients, and model performance comparisons—to provide grounded, interpretable answers and policy recommendations. A </w:t>
-      </w:r>
-      <w:proofErr w:type="spellStart"/>
-      <w:r>
-        <w:rPr>
-          <w:rFonts w:ascii="Times New Roman" w:hAnsi="Times New Roman" w:cs="Times New Roman"/>
-        </w:rPr>
-        <w:t>Streamlit</w:t>
-      </w:r>
-      <w:proofErr w:type="spellEnd"/>
-      <w:r>
-        <w:rPr>
-          <w:rFonts w:ascii="Times New Roman" w:hAnsi="Times New Roman" w:cs="Times New Roman"/>
-        </w:rPr>
-        <w:t xml:space="preserve"> interface enables interactive exploration of Cholera risk factors by researchers, health professionals, and policy stakeholders.</w:t>
+        <w:t>A LangChain-powered agent, implemented with LangGraph, is integrated into the system to interpret model outputs, analyze tabular results, and generate expert-like responses to natural language queries. The agent draws evidence from multiple CSV-based analyses—including feature importance scores, correlation matrices, regression coefficients, and model performance comparisons—to provide grounded, interpretable answers and policy recommendations. A Streamlit interface enables interactive exploration of Cholera risk factors by researchers, health professionals, and policy stakeholders.</w:t>
       </w:r>
     </w:p>
     <w:p>
@@ -367,28 +283,11 @@
         <w:rPr>
           <w:rFonts w:ascii="Times New Roman" w:eastAsiaTheme="majorEastAsia" w:hAnsi="Times New Roman" w:cs="Times New Roman"/>
         </w:rPr>
-        <w:t xml:space="preserve">How can an LLM-powered agentic framework integrate explainable machine learning and statistical reasoning to identify </w:t>
-      </w:r>
-      <w:r>
-        <w:rPr>
-          <w:rFonts w:ascii="Times New Roman" w:eastAsiaTheme="majorEastAsia" w:hAnsi="Times New Roman" w:cs="Times New Roman"/>
-        </w:rPr>
-        <w:t xml:space="preserve">  </w:t>
-      </w:r>
-      <w:r>
-        <w:rPr>
-          <w:rFonts w:ascii="Times New Roman" w:eastAsiaTheme="majorEastAsia" w:hAnsi="Times New Roman" w:cs="Times New Roman"/>
-        </w:rPr>
-        <w:t>key risk factors for Cholera incidence across multiple regions?</w:t>
-      </w:r>
-    </w:p>
-    <w:p>
-      <w:pPr>
-        <w:pStyle w:val="ListParagraph"/>
-        <w:numPr>
-          <w:ilvl w:val="0"/>
-          <w:numId w:val="3"/>
-        </w:numPr>
+        <w:t>How can an LLM-powered agentic framework integrate explainable machine learning and statistical reasoning to identify key risk factors for Cholera incidence across multiple regions?</w:t>
+      </w:r>
+    </w:p>
+    <w:p>
+      <w:pPr>
         <w:jc w:val="both"/>
         <w:rPr>
           <w:rFonts w:ascii="Times New Roman" w:eastAsiaTheme="majorEastAsia" w:hAnsi="Times New Roman" w:cs="Times New Roman"/>
@@ -398,21 +297,31 @@
         <w:rPr>
           <w:rFonts w:ascii="Times New Roman" w:eastAsiaTheme="majorEastAsia" w:hAnsi="Times New Roman" w:cs="Times New Roman"/>
         </w:rPr>
-        <w:t>To what extent do interpretable machine learning models and correlation-based statistical analyses align in identifying the most influential factors driving Cholera outbreaks, and how can these insights inform data-driven public health policy?</w:t>
-      </w:r>
-    </w:p>
-    <w:p>
-      <w:pPr>
-        <w:jc w:val="both"/>
-        <w:rPr>
-          <w:rFonts w:ascii="Times New Roman" w:eastAsiaTheme="majorEastAsia" w:hAnsi="Times New Roman" w:cs="Times New Roman"/>
-        </w:rPr>
-      </w:pPr>
-      <w:r>
-        <w:rPr>
-          <w:rFonts w:ascii="Times New Roman" w:eastAsiaTheme="majorEastAsia" w:hAnsi="Times New Roman" w:cs="Times New Roman"/>
-        </w:rPr>
-        <w:t xml:space="preserve">These questions underpin our effort to design a transparent, interactive, and actionable framework that combines predictive </w:t>
+        <w:t>T</w:t>
+      </w:r>
+      <w:r>
+        <w:rPr>
+          <w:rFonts w:ascii="Times New Roman" w:eastAsiaTheme="majorEastAsia" w:hAnsi="Times New Roman" w:cs="Times New Roman"/>
+        </w:rPr>
+        <w:t>his</w:t>
+      </w:r>
+      <w:r>
+        <w:rPr>
+          <w:rFonts w:ascii="Times New Roman" w:eastAsiaTheme="majorEastAsia" w:hAnsi="Times New Roman" w:cs="Times New Roman"/>
+        </w:rPr>
+        <w:t xml:space="preserve"> </w:t>
+      </w:r>
+      <w:r>
+        <w:rPr>
+          <w:rFonts w:ascii="Times New Roman" w:eastAsiaTheme="majorEastAsia" w:hAnsi="Times New Roman" w:cs="Times New Roman"/>
+        </w:rPr>
+        <w:t>question</w:t>
+      </w:r>
+      <w:r>
+        <w:rPr>
+          <w:rFonts w:ascii="Times New Roman" w:eastAsiaTheme="majorEastAsia" w:hAnsi="Times New Roman" w:cs="Times New Roman"/>
+        </w:rPr>
+        <w:t xml:space="preserve"> underpin our effort to design a transparent, interactive, and actionable framework that combines predictive </w:t>
       </w:r>
       <w:r>
         <w:rPr>
@@ -479,49 +388,7 @@
         <w:rPr>
           <w:rFonts w:ascii="Times New Roman" w:eastAsiaTheme="majorEastAsia" w:hAnsi="Times New Roman" w:cs="Times New Roman"/>
         </w:rPr>
-        <w:t>Development of a multi-model analytical pipeline leveraging Explainable Boosting Machines (EBM), Natural Gradient Boosting (</w:t>
-      </w:r>
-      <w:proofErr w:type="spellStart"/>
-      <w:r>
-        <w:rPr>
-          <w:rFonts w:ascii="Times New Roman" w:eastAsiaTheme="majorEastAsia" w:hAnsi="Times New Roman" w:cs="Times New Roman"/>
-        </w:rPr>
-        <w:t>NGBoost</w:t>
-      </w:r>
-      <w:proofErr w:type="spellEnd"/>
-      <w:r>
-        <w:rPr>
-          <w:rFonts w:ascii="Times New Roman" w:eastAsiaTheme="majorEastAsia" w:hAnsi="Times New Roman" w:cs="Times New Roman"/>
-        </w:rPr>
-        <w:t xml:space="preserve">), and </w:t>
-      </w:r>
-      <w:proofErr w:type="spellStart"/>
-      <w:r>
-        <w:rPr>
-          <w:rFonts w:ascii="Times New Roman" w:eastAsiaTheme="majorEastAsia" w:hAnsi="Times New Roman" w:cs="Times New Roman"/>
-        </w:rPr>
-        <w:t>TabNet</w:t>
-      </w:r>
-      <w:proofErr w:type="spellEnd"/>
-      <w:r>
-        <w:rPr>
-          <w:rFonts w:ascii="Times New Roman" w:eastAsiaTheme="majorEastAsia" w:hAnsi="Times New Roman" w:cs="Times New Roman"/>
-        </w:rPr>
-        <w:t xml:space="preserve"> to </w:t>
-      </w:r>
-      <w:proofErr w:type="spellStart"/>
-      <w:r>
-        <w:rPr>
-          <w:rFonts w:ascii="Times New Roman" w:eastAsiaTheme="majorEastAsia" w:hAnsi="Times New Roman" w:cs="Times New Roman"/>
-        </w:rPr>
-        <w:t>analyze</w:t>
-      </w:r>
-      <w:proofErr w:type="spellEnd"/>
-      <w:r>
-        <w:rPr>
-          <w:rFonts w:ascii="Times New Roman" w:eastAsiaTheme="majorEastAsia" w:hAnsi="Times New Roman" w:cs="Times New Roman"/>
-        </w:rPr>
-        <w:t xml:space="preserve"> Cholera risk factors.</w:t>
+        <w:t>Development of a multi-model analytical pipeline leveraging Explainable Boosting Machines (EBM), Natural Gradient Boosting (NGBoost), and TabNet to analyze Cholera risk factors.</w:t>
       </w:r>
     </w:p>
     <w:p>
@@ -539,39 +406,7 @@
         <w:rPr>
           <w:rFonts w:ascii="Times New Roman" w:eastAsiaTheme="majorEastAsia" w:hAnsi="Times New Roman" w:cs="Times New Roman"/>
         </w:rPr>
-        <w:t xml:space="preserve">Integration of a </w:t>
-      </w:r>
-      <w:proofErr w:type="spellStart"/>
-      <w:r>
-        <w:rPr>
-          <w:rFonts w:ascii="Times New Roman" w:eastAsiaTheme="majorEastAsia" w:hAnsi="Times New Roman" w:cs="Times New Roman"/>
-        </w:rPr>
-        <w:t>LangChain</w:t>
-      </w:r>
-      <w:proofErr w:type="spellEnd"/>
-      <w:r>
-        <w:rPr>
-          <w:rFonts w:ascii="Times New Roman" w:eastAsiaTheme="majorEastAsia" w:hAnsi="Times New Roman" w:cs="Times New Roman"/>
-        </w:rPr>
-        <w:t>-powered LLM agent that interprets model outputs and statistical analyses, enabling natural language question-answering for decision support.</w:t>
-      </w:r>
-    </w:p>
-    <w:p>
-      <w:pPr>
-        <w:pStyle w:val="ListParagraph"/>
-        <w:numPr>
-          <w:ilvl w:val="0"/>
-          <w:numId w:val="4"/>
-        </w:numPr>
-        <w:rPr>
-          <w:rFonts w:ascii="Times New Roman" w:eastAsiaTheme="majorEastAsia" w:hAnsi="Times New Roman" w:cs="Times New Roman"/>
-        </w:rPr>
-      </w:pPr>
-      <w:r>
-        <w:rPr>
-          <w:rFonts w:ascii="Times New Roman" w:eastAsiaTheme="majorEastAsia" w:hAnsi="Times New Roman" w:cs="Times New Roman"/>
-        </w:rPr>
-        <w:t>Presentation of a policy-oriented framework that translates data-driven insights into actionable recommendations for public health stakeholders.</w:t>
+        <w:t>Integration of a LangChain-powered LLM agent that interprets model outputs and statistical analyses, enabling natural language question-answering for decision support.</w:t>
       </w:r>
     </w:p>
     <w:p>
@@ -656,62 +491,40 @@
           <w:sz w:val="24"/>
           <w:szCs w:val="24"/>
         </w:rPr>
+        <w:t>2.1 Machine Learning for Epidemiological Modelling</w:t>
+      </w:r>
+    </w:p>
+    <w:p>
+      <w:pPr>
+        <w:jc w:val="both"/>
+        <w:rPr>
+          <w:rFonts w:ascii="Times New Roman" w:hAnsi="Times New Roman" w:cs="Times New Roman"/>
+        </w:rPr>
+      </w:pPr>
+      <w:r>
+        <w:rPr>
+          <w:rFonts w:ascii="Times New Roman" w:hAnsi="Times New Roman" w:cs="Times New Roman"/>
+        </w:rPr>
+        <w:t>ML methods have been increasingly applied to model and predict disease outbreaks by learning patterns from high-dimensional data. Supervised learning algorithms such as Random Forest, XGBoost, and Support Vector Machines have been used to predict Dengue, Malaria, and COVID-19 incidences with notable accuracy (Adnan et al., 2021; Xu et al., 2020). These models can capture complex non-linear relationships between predictors and outcomes, making them suitable for diseases influenced by a range of environmental and socio-economic factors.</w:t>
+      </w:r>
+      <w:r>
+        <w:rPr>
+          <w:rFonts w:ascii="Times New Roman" w:hAnsi="Times New Roman" w:cs="Times New Roman"/>
+        </w:rPr>
+        <w:t xml:space="preserve"> </w:t>
+      </w:r>
+      <w:r>
+        <w:rPr>
+          <w:rFonts w:ascii="Times New Roman" w:hAnsi="Times New Roman" w:cs="Times New Roman"/>
+        </w:rPr>
+        <w:t>In Cholera research specifically, statistical models such as logistic regression and time-</w:t>
+      </w:r>
+      <w:r>
+        <w:rPr>
+          <w:rFonts w:ascii="Times New Roman" w:hAnsi="Times New Roman" w:cs="Times New Roman"/>
+        </w:rPr>
         <w:lastRenderedPageBreak/>
-        <w:t>2.1 Machine Learning for Epidemiological Modelling</w:t>
-      </w:r>
-    </w:p>
-    <w:p>
-      <w:pPr>
-        <w:jc w:val="both"/>
-        <w:rPr>
-          <w:rFonts w:ascii="Times New Roman" w:hAnsi="Times New Roman" w:cs="Times New Roman"/>
-        </w:rPr>
-      </w:pPr>
-      <w:r>
-        <w:rPr>
-          <w:rFonts w:ascii="Times New Roman" w:hAnsi="Times New Roman" w:cs="Times New Roman"/>
-        </w:rPr>
-        <w:t xml:space="preserve">ML methods have been increasingly applied to model and predict disease outbreaks by learning patterns from high-dimensional data. Supervised learning algorithms such as Random Forest, </w:t>
-      </w:r>
-      <w:proofErr w:type="spellStart"/>
-      <w:r>
-        <w:rPr>
-          <w:rFonts w:ascii="Times New Roman" w:hAnsi="Times New Roman" w:cs="Times New Roman"/>
-        </w:rPr>
-        <w:t>XGBoost</w:t>
-      </w:r>
-      <w:proofErr w:type="spellEnd"/>
-      <w:r>
-        <w:rPr>
-          <w:rFonts w:ascii="Times New Roman" w:hAnsi="Times New Roman" w:cs="Times New Roman"/>
-        </w:rPr>
-        <w:t>, and Support Vector Machines have been used to predict Dengue, Malaria, and COVID-19 incidences with notable accuracy (Adnan et al., 2021; Xu et al., 2020). These models can capture complex non-linear relationships between predictors and outcomes, making them suitable for diseases influenced by a range of environmental and socio-economic factors.</w:t>
-      </w:r>
-      <w:r>
-        <w:rPr>
-          <w:rFonts w:ascii="Times New Roman" w:hAnsi="Times New Roman" w:cs="Times New Roman"/>
-        </w:rPr>
-        <w:t xml:space="preserve"> </w:t>
-      </w:r>
-      <w:r>
-        <w:rPr>
-          <w:rFonts w:ascii="Times New Roman" w:hAnsi="Times New Roman" w:cs="Times New Roman"/>
-        </w:rPr>
-        <w:t>In Cholera research specifically, statistical models such as logistic regression and time-series models have historically been used to forecast outbreaks (</w:t>
-      </w:r>
-      <w:proofErr w:type="spellStart"/>
-      <w:r>
-        <w:rPr>
-          <w:rFonts w:ascii="Times New Roman" w:hAnsi="Times New Roman" w:cs="Times New Roman"/>
-        </w:rPr>
-        <w:t>Mukandavire</w:t>
-      </w:r>
-      <w:proofErr w:type="spellEnd"/>
-      <w:r>
-        <w:rPr>
-          <w:rFonts w:ascii="Times New Roman" w:hAnsi="Times New Roman" w:cs="Times New Roman"/>
-        </w:rPr>
-        <w:t xml:space="preserve"> et al., 2011). However, recent studies have begun to explore the use of ensemble-based ML models for spatial and temporal prediction of Cholera risk (Bain et al., 2022). Despite these advances, most of these efforts focus solely on predictive accuracy rather than interpretability or explainability.</w:t>
+        <w:t>series models have historically been used to forecast outbreaks (Mukandavire et al., 2011). However, recent studies have begun to explore the use of ensemble-based ML models for spatial and temporal prediction of Cholera risk (Bain et al., 2022). Despite these advances, most of these efforts focus solely on predictive accuracy rather than interpretability or explainability.</w:t>
       </w:r>
     </w:p>
     <w:p>
@@ -757,49 +570,7 @@
         <w:rPr>
           <w:rFonts w:ascii="Times New Roman" w:hAnsi="Times New Roman" w:cs="Times New Roman"/>
         </w:rPr>
-        <w:t>The field of explainable AI (XAI) addresses the "</w:t>
-      </w:r>
-      <w:proofErr w:type="gramStart"/>
-      <w:r>
-        <w:rPr>
-          <w:rFonts w:ascii="Times New Roman" w:hAnsi="Times New Roman" w:cs="Times New Roman"/>
-        </w:rPr>
-        <w:t>black-box</w:t>
-      </w:r>
-      <w:proofErr w:type="gramEnd"/>
-      <w:r>
-        <w:rPr>
-          <w:rFonts w:ascii="Times New Roman" w:hAnsi="Times New Roman" w:cs="Times New Roman"/>
-        </w:rPr>
-        <w:t>" nature of many ML models, offering tools to understand and trust model outputs. Techniques such as SHAP (</w:t>
-      </w:r>
-      <w:proofErr w:type="spellStart"/>
-      <w:r>
-        <w:rPr>
-          <w:rFonts w:ascii="Times New Roman" w:hAnsi="Times New Roman" w:cs="Times New Roman"/>
-        </w:rPr>
-        <w:t>SHapley</w:t>
-      </w:r>
-      <w:proofErr w:type="spellEnd"/>
-      <w:r>
-        <w:rPr>
-          <w:rFonts w:ascii="Times New Roman" w:hAnsi="Times New Roman" w:cs="Times New Roman"/>
-        </w:rPr>
-        <w:t xml:space="preserve"> Additive </w:t>
-      </w:r>
-      <w:proofErr w:type="spellStart"/>
-      <w:r>
-        <w:rPr>
-          <w:rFonts w:ascii="Times New Roman" w:hAnsi="Times New Roman" w:cs="Times New Roman"/>
-        </w:rPr>
-        <w:t>exPlanations</w:t>
-      </w:r>
-      <w:proofErr w:type="spellEnd"/>
-      <w:r>
-        <w:rPr>
-          <w:rFonts w:ascii="Times New Roman" w:hAnsi="Times New Roman" w:cs="Times New Roman"/>
-        </w:rPr>
-        <w:t>), LIME (Local Interpretable Model-agnostic Explanations), and interpretable models like Explainable Boosting Machines (EBMs) have gained traction in healthcare for understanding risk factors and treatment decisions (Caruana et al., 2015; Lundberg et al., 2017).</w:t>
+        <w:t>The field of explainable AI (XAI) addresses the "black-box" nature of many ML models, offering tools to understand and trust model outputs. Techniques such as SHAP (SHapley Additive exPlanations), LIME (Local Interpretable Model-agnostic Explanations), and interpretable models like Explainable Boosting Machines (EBMs) have gained traction in healthcare for understanding risk factors and treatment decisions (Caruana et al., 2015; Lundberg et al., 2017).</w:t>
       </w:r>
     </w:p>
     <w:p>
@@ -825,49 +596,7 @@
         <w:rPr>
           <w:rFonts w:ascii="Times New Roman" w:hAnsi="Times New Roman" w:cs="Times New Roman"/>
         </w:rPr>
-        <w:t xml:space="preserve"> practices on disease outcomes (Holzinger et al., 2019). EBMs</w:t>
-      </w:r>
-      <w:proofErr w:type="gramStart"/>
-      <w:r>
-        <w:rPr>
-          <w:rFonts w:ascii="Times New Roman" w:hAnsi="Times New Roman" w:cs="Times New Roman"/>
-        </w:rPr>
-        <w:t>, in particular, are</w:t>
-      </w:r>
-      <w:proofErr w:type="gramEnd"/>
-      <w:r>
-        <w:rPr>
-          <w:rFonts w:ascii="Times New Roman" w:hAnsi="Times New Roman" w:cs="Times New Roman"/>
-        </w:rPr>
-        <w:t xml:space="preserve"> well-suited for policy-relevant domains as they provide intelligible feature-by-feature risk curves and global feature importance metrics. However, few studies incorporate multiple explainable models (e.g., EBM, </w:t>
-      </w:r>
-      <w:proofErr w:type="spellStart"/>
-      <w:r>
-        <w:rPr>
-          <w:rFonts w:ascii="Times New Roman" w:hAnsi="Times New Roman" w:cs="Times New Roman"/>
-        </w:rPr>
-        <w:t>NGBoost</w:t>
-      </w:r>
-      <w:proofErr w:type="spellEnd"/>
-      <w:r>
-        <w:rPr>
-          <w:rFonts w:ascii="Times New Roman" w:hAnsi="Times New Roman" w:cs="Times New Roman"/>
-        </w:rPr>
-        <w:t xml:space="preserve">, </w:t>
-      </w:r>
-      <w:proofErr w:type="spellStart"/>
-      <w:r>
-        <w:rPr>
-          <w:rFonts w:ascii="Times New Roman" w:hAnsi="Times New Roman" w:cs="Times New Roman"/>
-        </w:rPr>
-        <w:t>TabNet</w:t>
-      </w:r>
-      <w:proofErr w:type="spellEnd"/>
-      <w:r>
-        <w:rPr>
-          <w:rFonts w:ascii="Times New Roman" w:hAnsi="Times New Roman" w:cs="Times New Roman"/>
-        </w:rPr>
-        <w:t>) in comparative frameworks, and even fewer link those insights to dynamic policy generation.</w:t>
+        <w:t xml:space="preserve"> practices on disease outcomes (Holzinger et al., 2019). EBMs, in particular, are well-suited for policy-relevant domains as they provide intelligible feature-by-feature risk curves and global feature importance metrics. However, few studies incorporate multiple explainable models (e.g., EBM, NGBoost, TabNet) in comparative frameworks, and even fewer link those insights to dynamic policy generation.</w:t>
       </w:r>
     </w:p>
     <w:p>
@@ -913,49 +642,7 @@
         <w:rPr>
           <w:rFonts w:ascii="Times New Roman" w:hAnsi="Times New Roman" w:cs="Times New Roman"/>
         </w:rPr>
-        <w:t xml:space="preserve">Large Language Models such as GPT-4 and </w:t>
-      </w:r>
-      <w:proofErr w:type="spellStart"/>
-      <w:r>
-        <w:rPr>
-          <w:rFonts w:ascii="Times New Roman" w:hAnsi="Times New Roman" w:cs="Times New Roman"/>
-        </w:rPr>
-        <w:t>PaLM</w:t>
-      </w:r>
-      <w:proofErr w:type="spellEnd"/>
-      <w:r>
-        <w:rPr>
-          <w:rFonts w:ascii="Times New Roman" w:hAnsi="Times New Roman" w:cs="Times New Roman"/>
-        </w:rPr>
-        <w:t xml:space="preserve"> have demonstrated remarkable abilities in synthesizing information, answering domain-specific questions, and summarizing complex data. Frameworks like </w:t>
-      </w:r>
-      <w:proofErr w:type="spellStart"/>
-      <w:r>
-        <w:rPr>
-          <w:rFonts w:ascii="Times New Roman" w:hAnsi="Times New Roman" w:cs="Times New Roman"/>
-        </w:rPr>
-        <w:t>LangChain</w:t>
-      </w:r>
-      <w:proofErr w:type="spellEnd"/>
-      <w:r>
-        <w:rPr>
-          <w:rFonts w:ascii="Times New Roman" w:hAnsi="Times New Roman" w:cs="Times New Roman"/>
-        </w:rPr>
-        <w:t xml:space="preserve"> and </w:t>
-      </w:r>
-      <w:proofErr w:type="spellStart"/>
-      <w:r>
-        <w:rPr>
-          <w:rFonts w:ascii="Times New Roman" w:hAnsi="Times New Roman" w:cs="Times New Roman"/>
-        </w:rPr>
-        <w:t>LangGraph</w:t>
-      </w:r>
-      <w:proofErr w:type="spellEnd"/>
-      <w:r>
-        <w:rPr>
-          <w:rFonts w:ascii="Times New Roman" w:hAnsi="Times New Roman" w:cs="Times New Roman"/>
-        </w:rPr>
-        <w:t xml:space="preserve"> have made it possible to build agents that integrate LLM reasoning with structured data sources, allowing AI to perform contextual Q&amp;A over documents, spreadsheets, and databases (Lewis et al., 2023).</w:t>
+        <w:t>Large Language Models such as GPT-4 and PaLM have demonstrated remarkable abilities in synthesizing information, answering domain-specific questions, and summarizing complex data. Frameworks like LangChain and LangGraph have made it possible to build agents that integrate LLM reasoning with structured data sources, allowing AI to perform contextual Q&amp;A over documents, spreadsheets, and databases (Lewis et al., 2023).</w:t>
       </w:r>
       <w:r>
         <w:rPr>
@@ -1025,7 +712,6 @@
         <w:rPr>
           <w:rFonts w:ascii="Times New Roman" w:hAnsi="Times New Roman" w:cs="Times New Roman"/>
         </w:rPr>
-        <w:lastRenderedPageBreak/>
         <w:t xml:space="preserve">Combine interpretable ML </w:t>
       </w:r>
       <w:r>
@@ -1114,35 +800,7 @@
         <w:rPr>
           <w:rFonts w:ascii="Times New Roman" w:hAnsi="Times New Roman" w:cs="Times New Roman"/>
         </w:rPr>
-        <w:t xml:space="preserve"> that unifies explainable ML models (EBM, </w:t>
-      </w:r>
-      <w:proofErr w:type="spellStart"/>
-      <w:r>
-        <w:rPr>
-          <w:rFonts w:ascii="Times New Roman" w:hAnsi="Times New Roman" w:cs="Times New Roman"/>
-        </w:rPr>
-        <w:t>NGBoost</w:t>
-      </w:r>
-      <w:proofErr w:type="spellEnd"/>
-      <w:r>
-        <w:rPr>
-          <w:rFonts w:ascii="Times New Roman" w:hAnsi="Times New Roman" w:cs="Times New Roman"/>
-        </w:rPr>
-        <w:t xml:space="preserve">, </w:t>
-      </w:r>
-      <w:proofErr w:type="spellStart"/>
-      <w:r>
-        <w:rPr>
-          <w:rFonts w:ascii="Times New Roman" w:hAnsi="Times New Roman" w:cs="Times New Roman"/>
-        </w:rPr>
-        <w:t>TabNet</w:t>
-      </w:r>
-      <w:proofErr w:type="spellEnd"/>
-      <w:r>
-        <w:rPr>
-          <w:rFonts w:ascii="Times New Roman" w:hAnsi="Times New Roman" w:cs="Times New Roman"/>
-        </w:rPr>
-        <w:t>), statistical correlation analysis, and an LLM-powered interface for Cholera risk analysis and policy guidance.</w:t>
+        <w:t xml:space="preserve"> that unifies explainable ML models (EBM, NGBoost, TabNet), statistical correlation analysis, and an LLM-powered interface for Cholera risk analysis and policy guidance.</w:t>
       </w:r>
     </w:p>
     <w:p>
@@ -1166,6 +824,7 @@
           <w:sz w:val="24"/>
           <w:szCs w:val="24"/>
         </w:rPr>
+        <w:lastRenderedPageBreak/>
         <w:t xml:space="preserve">3.0 </w:t>
       </w:r>
       <w:r>
@@ -1498,7 +1157,6 @@
           <w:sz w:val="24"/>
           <w:szCs w:val="24"/>
         </w:rPr>
-        <w:lastRenderedPageBreak/>
         <w:t xml:space="preserve">4.0 </w:t>
       </w:r>
       <w:r>
@@ -1538,21 +1196,7 @@
         <w:rPr>
           <w:rFonts w:ascii="Times New Roman" w:hAnsi="Times New Roman" w:cs="Times New Roman"/>
         </w:rPr>
-        <w:t xml:space="preserve">Importantly, this data-driven analysis phase formed the foundation for the second component of this study: the development of an interactive </w:t>
-      </w:r>
-      <w:proofErr w:type="spellStart"/>
-      <w:r>
-        <w:rPr>
-          <w:rFonts w:ascii="Times New Roman" w:hAnsi="Times New Roman" w:cs="Times New Roman"/>
-        </w:rPr>
-        <w:t>LangChain</w:t>
-      </w:r>
-      <w:proofErr w:type="spellEnd"/>
-      <w:r>
-        <w:rPr>
-          <w:rFonts w:ascii="Times New Roman" w:hAnsi="Times New Roman" w:cs="Times New Roman"/>
-        </w:rPr>
-        <w:t>-based LLM agent designed to synthesise findings, answer user queries, and provide policy-relevant explanations. The design and implementation of this agentic framework are presented in Section 5.</w:t>
+        <w:t>Importantly, this data-driven analysis phase formed the foundation for the second component of this study: the development of an interactive LangChain-based LLM agent designed to synthesise findings, answer user queries, and provide policy-relevant explanations. The design and implementation of this agentic framework are presented in Section 5.</w:t>
       </w:r>
     </w:p>
     <w:p>
@@ -1573,6 +1217,7 @@
           <w:rFonts w:ascii="Times New Roman" w:hAnsi="Times New Roman" w:cs="Times New Roman"/>
           <w:noProof/>
         </w:rPr>
+        <w:lastRenderedPageBreak/>
         <w:drawing>
           <wp:inline distT="0" distB="0" distL="0" distR="0" wp14:anchorId="31B955F5" wp14:editId="2B198A02">
             <wp:extent cx="3857625" cy="3233208"/>
@@ -1627,14 +1272,27 @@
       <w:r>
         <w:t xml:space="preserve">Figure </w:t>
       </w:r>
-      <w:fldSimple w:instr=" SEQ Figure \* ARABIC ">
-        <w:r>
-          <w:rPr>
-            <w:noProof/>
-          </w:rPr>
-          <w:t>1</w:t>
-        </w:r>
-      </w:fldSimple>
+      <w:r>
+        <w:fldChar w:fldCharType="begin"/>
+      </w:r>
+      <w:r>
+        <w:instrText xml:space="preserve"> SEQ Figure \* ARABIC </w:instrText>
+      </w:r>
+      <w:r>
+        <w:fldChar w:fldCharType="separate"/>
+      </w:r>
+      <w:r>
+        <w:rPr>
+          <w:noProof/>
+        </w:rPr>
+        <w:t>1</w:t>
+      </w:r>
+      <w:r>
+        <w:rPr>
+          <w:noProof/>
+        </w:rPr>
+        <w:fldChar w:fldCharType="end"/>
+      </w:r>
       <w:r>
         <w:t xml:space="preserve"> </w:t>
       </w:r>
@@ -1678,21 +1336,7 @@
         <w:rPr>
           <w:rFonts w:ascii="Times New Roman" w:hAnsi="Times New Roman" w:cs="Times New Roman"/>
         </w:rPr>
-        <w:t xml:space="preserve"> are applied to examine both linear and monotonic relationships between predictors and the Cholera outcome variable. </w:t>
-      </w:r>
-      <w:proofErr w:type="gramStart"/>
-      <w:r>
-        <w:rPr>
-          <w:rFonts w:ascii="Times New Roman" w:hAnsi="Times New Roman" w:cs="Times New Roman"/>
-        </w:rPr>
-        <w:t>These help</w:t>
-      </w:r>
-      <w:proofErr w:type="gramEnd"/>
-      <w:r>
-        <w:rPr>
-          <w:rFonts w:ascii="Times New Roman" w:hAnsi="Times New Roman" w:cs="Times New Roman"/>
-        </w:rPr>
-        <w:t xml:space="preserve"> validate the importance of features and highlight statistically significant factors.</w:t>
+        <w:t xml:space="preserve"> are applied to examine both linear and monotonic relationships between predictors and the Cholera outcome variable. These help validate the importance of features and highlight statistically significant factors.</w:t>
       </w:r>
       <w:r>
         <w:rPr>
@@ -1704,56 +1348,7 @@
         <w:rPr>
           <w:rFonts w:ascii="Times New Roman" w:hAnsi="Times New Roman" w:cs="Times New Roman"/>
         </w:rPr>
-        <w:t xml:space="preserve">On the machine learning side, models including EBM, </w:t>
-      </w:r>
-      <w:proofErr w:type="spellStart"/>
-      <w:r>
-        <w:rPr>
-          <w:rFonts w:ascii="Times New Roman" w:hAnsi="Times New Roman" w:cs="Times New Roman"/>
-        </w:rPr>
-        <w:t>NGBoost</w:t>
-      </w:r>
-      <w:proofErr w:type="spellEnd"/>
-      <w:r>
-        <w:rPr>
-          <w:rFonts w:ascii="Times New Roman" w:hAnsi="Times New Roman" w:cs="Times New Roman"/>
-        </w:rPr>
-        <w:t xml:space="preserve">, </w:t>
-      </w:r>
-      <w:proofErr w:type="spellStart"/>
-      <w:r>
-        <w:rPr>
-          <w:rFonts w:ascii="Times New Roman" w:hAnsi="Times New Roman" w:cs="Times New Roman"/>
-        </w:rPr>
-        <w:t>TabNet</w:t>
-      </w:r>
-      <w:proofErr w:type="spellEnd"/>
-      <w:r>
-        <w:rPr>
-          <w:rFonts w:ascii="Times New Roman" w:hAnsi="Times New Roman" w:cs="Times New Roman"/>
-        </w:rPr>
-        <w:t xml:space="preserve">, Random Forest, and </w:t>
-      </w:r>
-      <w:proofErr w:type="spellStart"/>
-      <w:r>
-        <w:rPr>
-          <w:rFonts w:ascii="Times New Roman" w:hAnsi="Times New Roman" w:cs="Times New Roman"/>
-        </w:rPr>
-        <w:t>XGBoost</w:t>
-      </w:r>
-      <w:proofErr w:type="spellEnd"/>
-      <w:r>
-        <w:rPr>
-          <w:rFonts w:ascii="Times New Roman" w:hAnsi="Times New Roman" w:cs="Times New Roman"/>
-        </w:rPr>
-        <w:t xml:space="preserve"> are trained on the processed dataset. Their performance is evaluated using standard regression metrics </w:t>
-      </w:r>
-      <w:r>
-        <w:rPr>
-          <w:rFonts w:ascii="Times New Roman" w:hAnsi="Times New Roman" w:cs="Times New Roman"/>
-        </w:rPr>
-        <w:lastRenderedPageBreak/>
-        <w:t>(RMSE, MAE, and R²). Model interpretability is enhanced using SHAP values, which provide both global and local explanations of feature influence on predictions.</w:t>
+        <w:t>On the machine learning side, models including EBM, NGBoost, TabNet, Random Forest, and XGBoost are trained on the processed dataset. Their performance is evaluated using standard regression metrics (RMSE, MAE, and R²). Model interpretability is enhanced using SHAP values, which provide both global and local explanations of feature influence on predictions.</w:t>
       </w:r>
     </w:p>
     <w:p>
@@ -1799,49 +1394,7 @@
         <w:rPr>
           <w:rFonts w:ascii="Times New Roman" w:hAnsi="Times New Roman" w:cs="Times New Roman"/>
         </w:rPr>
-        <w:t xml:space="preserve">We selected Explainable Boosting Machine (EBM) due to its glass-box interpretability, allowing health policymakers to understand model reasoning through intuitive plots and feature scores. </w:t>
-      </w:r>
-      <w:proofErr w:type="spellStart"/>
-      <w:r>
-        <w:rPr>
-          <w:rFonts w:ascii="Times New Roman" w:hAnsi="Times New Roman" w:cs="Times New Roman"/>
-        </w:rPr>
-        <w:t>NGBoost</w:t>
-      </w:r>
-      <w:proofErr w:type="spellEnd"/>
-      <w:r>
-        <w:rPr>
-          <w:rFonts w:ascii="Times New Roman" w:hAnsi="Times New Roman" w:cs="Times New Roman"/>
-        </w:rPr>
-        <w:t xml:space="preserve"> was chosen for its probabilistic forecasting capabilities, providing not just point estimates but also confidence intervals—critical for public health uncertainty. </w:t>
-      </w:r>
-      <w:proofErr w:type="spellStart"/>
-      <w:r>
-        <w:rPr>
-          <w:rFonts w:ascii="Times New Roman" w:hAnsi="Times New Roman" w:cs="Times New Roman"/>
-        </w:rPr>
-        <w:t>TabNet</w:t>
-      </w:r>
-      <w:proofErr w:type="spellEnd"/>
-      <w:r>
-        <w:rPr>
-          <w:rFonts w:ascii="Times New Roman" w:hAnsi="Times New Roman" w:cs="Times New Roman"/>
-        </w:rPr>
-        <w:t xml:space="preserve">, a modern deep learning model optimized for tabular data, was included for its sparse attention-based feature selection, which enables both high performance and built-in interpretability. Random Forest and </w:t>
-      </w:r>
-      <w:proofErr w:type="spellStart"/>
-      <w:r>
-        <w:rPr>
-          <w:rFonts w:ascii="Times New Roman" w:hAnsi="Times New Roman" w:cs="Times New Roman"/>
-        </w:rPr>
-        <w:t>XGBoost</w:t>
-      </w:r>
-      <w:proofErr w:type="spellEnd"/>
-      <w:r>
-        <w:rPr>
-          <w:rFonts w:ascii="Times New Roman" w:hAnsi="Times New Roman" w:cs="Times New Roman"/>
-        </w:rPr>
-        <w:t xml:space="preserve"> served as benchmarks, as they are widely used and understood in epidemiological machine learning applications.</w:t>
+        <w:t>We selected Explainable Boosting Machine (EBM) due to its glass-box interpretability, allowing health policymakers to understand model reasoning through intuitive plots and feature scores. NGBoost was chosen for its probabilistic forecasting capabilities, providing not just point estimates but also confidence intervals—critical for public health uncertainty. TabNet, a modern deep learning model optimized for tabular data, was included for its sparse attention-based feature selection, which enables both high performance and built-in interpretability. Random Forest and XGBoost served as benchmarks, as they are widely used and understood in epidemiological machine learning applications.</w:t>
       </w:r>
     </w:p>
     <w:p>
@@ -1855,6 +1408,7 @@
         <w:rPr>
           <w:rFonts w:ascii="Times New Roman" w:hAnsi="Times New Roman" w:cs="Times New Roman"/>
         </w:rPr>
+        <w:lastRenderedPageBreak/>
         <w:t>Each CSV file generated from the analysis plays a targeted role in the framework</w:t>
       </w:r>
       <w:r>
@@ -2014,49 +1568,7 @@
         <w:rPr>
           <w:rFonts w:ascii="Times New Roman" w:hAnsi="Times New Roman" w:cs="Times New Roman"/>
         </w:rPr>
-        <w:t xml:space="preserve">Following the interpretable machine learning and statistical analyses described in Section 4, we developed an interactive agentic system capable of responding to user queries about Cholera risk factors, model performance, and recommendations. This system is implemented using the </w:t>
-      </w:r>
-      <w:proofErr w:type="spellStart"/>
-      <w:r>
-        <w:rPr>
-          <w:rFonts w:ascii="Times New Roman" w:hAnsi="Times New Roman" w:cs="Times New Roman"/>
-        </w:rPr>
-        <w:t>LangChain</w:t>
-      </w:r>
-      <w:proofErr w:type="spellEnd"/>
-      <w:r>
-        <w:rPr>
-          <w:rFonts w:ascii="Times New Roman" w:hAnsi="Times New Roman" w:cs="Times New Roman"/>
-        </w:rPr>
-        <w:t xml:space="preserve"> and </w:t>
-      </w:r>
-      <w:proofErr w:type="spellStart"/>
-      <w:r>
-        <w:rPr>
-          <w:rFonts w:ascii="Times New Roman" w:hAnsi="Times New Roman" w:cs="Times New Roman"/>
-        </w:rPr>
-        <w:t>LangGraph</w:t>
-      </w:r>
-      <w:proofErr w:type="spellEnd"/>
-      <w:r>
-        <w:rPr>
-          <w:rFonts w:ascii="Times New Roman" w:hAnsi="Times New Roman" w:cs="Times New Roman"/>
-        </w:rPr>
-        <w:t xml:space="preserve"> frameworks and deployed via a </w:t>
-      </w:r>
-      <w:proofErr w:type="spellStart"/>
-      <w:r>
-        <w:rPr>
-          <w:rFonts w:ascii="Times New Roman" w:hAnsi="Times New Roman" w:cs="Times New Roman"/>
-        </w:rPr>
-        <w:t>Streamlit</w:t>
-      </w:r>
-      <w:proofErr w:type="spellEnd"/>
-      <w:r>
-        <w:rPr>
-          <w:rFonts w:ascii="Times New Roman" w:hAnsi="Times New Roman" w:cs="Times New Roman"/>
-        </w:rPr>
-        <w:t xml:space="preserve"> front-end, creating a usable interface for both researchers and decision-makers.</w:t>
+        <w:t>Following the interpretable machine learning and statistical analyses described in Section 4, we developed an interactive agentic system capable of responding to user queries about Cholera risk factors, model performance, and recommendations. This system is implemented using the LangChain and LangGraph frameworks and deployed via a Streamlit front-end, creating a usable interface for both researchers and decision-makers.</w:t>
       </w:r>
     </w:p>
     <w:p>
@@ -2077,7 +1589,6 @@
           <w:rFonts w:ascii="Times New Roman" w:hAnsi="Times New Roman" w:cs="Times New Roman"/>
           <w:noProof/>
         </w:rPr>
-        <w:lastRenderedPageBreak/>
         <w:drawing>
           <wp:inline distT="0" distB="0" distL="0" distR="0" wp14:anchorId="0B597BB3" wp14:editId="01DDEF4F">
             <wp:extent cx="6113290" cy="3116580"/>
@@ -2132,14 +1643,27 @@
       <w:r>
         <w:t xml:space="preserve">Figure </w:t>
       </w:r>
-      <w:fldSimple w:instr=" SEQ Figure \* ARABIC ">
-        <w:r>
-          <w:rPr>
-            <w:noProof/>
-          </w:rPr>
-          <w:t>2</w:t>
-        </w:r>
-      </w:fldSimple>
+      <w:r>
+        <w:fldChar w:fldCharType="begin"/>
+      </w:r>
+      <w:r>
+        <w:instrText xml:space="preserve"> SEQ Figure \* ARABIC </w:instrText>
+      </w:r>
+      <w:r>
+        <w:fldChar w:fldCharType="separate"/>
+      </w:r>
+      <w:r>
+        <w:rPr>
+          <w:noProof/>
+        </w:rPr>
+        <w:t>2</w:t>
+      </w:r>
+      <w:r>
+        <w:rPr>
+          <w:noProof/>
+        </w:rPr>
+        <w:fldChar w:fldCharType="end"/>
+      </w:r>
       <w:r>
         <w:t xml:space="preserve"> </w:t>
       </w:r>
@@ -2158,21 +1682,8 @@
         <w:rPr>
           <w:rFonts w:ascii="Times New Roman" w:hAnsi="Times New Roman" w:cs="Times New Roman"/>
         </w:rPr>
-        <w:t xml:space="preserve">Figure 2 shows the system architecture of the Agentic LLM Framework for Cholera Risk Assessment, illustrating the end-to-end integration of machine learning outputs, statistical analysis, and a user-facing conversational interface. At the core of the architecture is a </w:t>
-      </w:r>
-      <w:proofErr w:type="spellStart"/>
-      <w:r>
-        <w:rPr>
-          <w:rFonts w:ascii="Times New Roman" w:hAnsi="Times New Roman" w:cs="Times New Roman"/>
-        </w:rPr>
-        <w:t>LangGraph</w:t>
-      </w:r>
-      <w:proofErr w:type="spellEnd"/>
-      <w:r>
-        <w:rPr>
-          <w:rFonts w:ascii="Times New Roman" w:hAnsi="Times New Roman" w:cs="Times New Roman"/>
-        </w:rPr>
-        <w:t xml:space="preserve"> agent powered by Claude LLM, designed to ingest structured CSV files containing feature importance rankings, correlation matrices, regression outputs, and model performance metrics. These files, generated from the earlier </w:t>
+        <w:lastRenderedPageBreak/>
+        <w:t xml:space="preserve">Figure 2 shows the system architecture of the Agentic LLM Framework for Cholera Risk Assessment, illustrating the end-to-end integration of machine learning outputs, statistical analysis, and a user-facing conversational interface. At the core of the architecture is a LangGraph agent powered by Claude LLM, designed to ingest structured CSV files containing feature importance rankings, correlation matrices, regression outputs, and model performance metrics. These files, generated from the earlier </w:t>
       </w:r>
       <w:r>
         <w:rPr>
@@ -2184,49 +1695,7 @@
         <w:rPr>
           <w:rFonts w:ascii="Times New Roman" w:hAnsi="Times New Roman" w:cs="Times New Roman"/>
         </w:rPr>
-        <w:t xml:space="preserve"> phase, are accessed through </w:t>
-      </w:r>
-      <w:proofErr w:type="spellStart"/>
-      <w:r>
-        <w:rPr>
-          <w:rFonts w:ascii="Times New Roman" w:hAnsi="Times New Roman" w:cs="Times New Roman"/>
-        </w:rPr>
-        <w:t>LangChain's</w:t>
-      </w:r>
-      <w:proofErr w:type="spellEnd"/>
-      <w:r>
-        <w:rPr>
-          <w:rFonts w:ascii="Times New Roman" w:hAnsi="Times New Roman" w:cs="Times New Roman"/>
-        </w:rPr>
-        <w:t xml:space="preserve"> memory and utility functions to dynamically populate a prompt template that guides the language model's reasoning. The system leverages </w:t>
-      </w:r>
-      <w:proofErr w:type="spellStart"/>
-      <w:r>
-        <w:rPr>
-          <w:rFonts w:ascii="Times New Roman" w:hAnsi="Times New Roman" w:cs="Times New Roman"/>
-        </w:rPr>
-        <w:t>LangChain’s</w:t>
-      </w:r>
-      <w:proofErr w:type="spellEnd"/>
-      <w:r>
-        <w:rPr>
-          <w:rFonts w:ascii="Times New Roman" w:hAnsi="Times New Roman" w:cs="Times New Roman"/>
-        </w:rPr>
-        <w:t xml:space="preserve"> structured state handling and </w:t>
-      </w:r>
-      <w:proofErr w:type="spellStart"/>
-      <w:r>
-        <w:rPr>
-          <w:rFonts w:ascii="Times New Roman" w:hAnsi="Times New Roman" w:cs="Times New Roman"/>
-        </w:rPr>
-        <w:t>LangGraph’s</w:t>
-      </w:r>
-      <w:proofErr w:type="spellEnd"/>
-      <w:r>
-        <w:rPr>
-          <w:rFonts w:ascii="Times New Roman" w:hAnsi="Times New Roman" w:cs="Times New Roman"/>
-        </w:rPr>
-        <w:t xml:space="preserve"> workflow capabilities to manage the flow of user input, agent response, and contextual memory across dialogue turns.</w:t>
+        <w:t xml:space="preserve"> phase, are accessed through LangChain's memory and utility functions to dynamically populate a prompt template that guides the language model's reasoning. The system leverages LangChain’s structured state handling and LangGraph’s workflow capabilities to manage the flow of user input, agent response, and contextual memory across dialogue turns.</w:t>
       </w:r>
     </w:p>
     <w:p>
@@ -2240,21 +1709,7 @@
         <w:rPr>
           <w:rFonts w:ascii="Times New Roman" w:hAnsi="Times New Roman" w:cs="Times New Roman"/>
         </w:rPr>
-        <w:t xml:space="preserve">The </w:t>
-      </w:r>
-      <w:proofErr w:type="spellStart"/>
-      <w:r>
-        <w:rPr>
-          <w:rFonts w:ascii="Times New Roman" w:hAnsi="Times New Roman" w:cs="Times New Roman"/>
-        </w:rPr>
-        <w:t>Streamlit</w:t>
-      </w:r>
-      <w:proofErr w:type="spellEnd"/>
-      <w:r>
-        <w:rPr>
-          <w:rFonts w:ascii="Times New Roman" w:hAnsi="Times New Roman" w:cs="Times New Roman"/>
-        </w:rPr>
-        <w:t xml:space="preserve"> interface provides a clean, interactive platform where users—whether researchers, policymakers, or public health officials—can pose epidemiological and policy-relevant questions using natural language. The framework supports evidence-traceable answers, where responses reference specific CSV-backed insights, such as "according to the Pearson correlation matrix…" or "as seen in the feature importance rankings from EBM…". The interface also includes visual feedback like loading indicators, conversation history, and persistent memory to enable multi-turn interactions. The diagram further depicts how the components are interconnected: CSV data feeds into the agent, which in turn communicates with the user interface bidirectionally. This hybrid design enhances accessibility for non-technical stakeholders while ensuring scientific robustness and reproducibility of insights.</w:t>
+        <w:t>The Streamlit interface provides a clean, interactive platform where users—whether researchers, policymakers, or public health officials—can pose epidemiological and policy-relevant questions using natural language. The framework supports evidence-traceable answers, where responses reference specific CSV-backed insights, such as "according to the Pearson correlation matrix…" or "as seen in the feature importance rankings from EBM…". The interface also includes visual feedback like loading indicators, conversation history, and persistent memory to enable multi-turn interactions. The diagram further depicts how the components are interconnected: CSV data feeds into the agent, which in turn communicates with the user interface bidirectionally. This hybrid design enhances accessibility for non-technical stakeholders while ensuring scientific robustness and reproducibility of insights.</w:t>
       </w:r>
       <w:r>
         <w:rPr>
@@ -2316,140 +1771,41 @@
           <w:sz w:val="24"/>
           <w:szCs w:val="24"/>
         </w:rPr>
-        <w:t xml:space="preserve">5.1 </w:t>
-      </w:r>
-      <w:proofErr w:type="spellStart"/>
+        <w:t>5.1 LangChain + LangGraph Integration</w:t>
+      </w:r>
+    </w:p>
+    <w:p>
+      <w:pPr>
+        <w:jc w:val="both"/>
+        <w:rPr>
+          <w:rFonts w:ascii="Times New Roman" w:eastAsiaTheme="majorEastAsia" w:hAnsi="Times New Roman" w:cs="Times New Roman"/>
+        </w:rPr>
+      </w:pPr>
+      <w:r>
+        <w:rPr>
+          <w:rFonts w:ascii="Times New Roman" w:hAnsi="Times New Roman" w:cs="Times New Roman"/>
+        </w:rPr>
+        <w:t xml:space="preserve">The core reasoning component of the framework is constructed using LangChain's </w:t>
+      </w:r>
       <w:r>
         <w:rPr>
           <w:rFonts w:ascii="Times New Roman" w:hAnsi="Times New Roman" w:cs="Times New Roman"/>
           <w:b/>
           <w:bCs/>
-          <w:color w:val="auto"/>
-          <w:sz w:val="24"/>
-          <w:szCs w:val="24"/>
-        </w:rPr>
-        <w:t>LangChain</w:t>
-      </w:r>
-      <w:proofErr w:type="spellEnd"/>
-      <w:r>
-        <w:rPr>
-          <w:rFonts w:ascii="Times New Roman" w:hAnsi="Times New Roman" w:cs="Times New Roman"/>
-          <w:b/>
-          <w:bCs/>
-          <w:color w:val="auto"/>
-          <w:sz w:val="24"/>
-          <w:szCs w:val="24"/>
-        </w:rPr>
-        <w:t xml:space="preserve"> + </w:t>
-      </w:r>
-      <w:proofErr w:type="spellStart"/>
-      <w:r>
-        <w:rPr>
-          <w:rFonts w:ascii="Times New Roman" w:hAnsi="Times New Roman" w:cs="Times New Roman"/>
-          <w:b/>
-          <w:bCs/>
-          <w:color w:val="auto"/>
-          <w:sz w:val="24"/>
-          <w:szCs w:val="24"/>
         </w:rPr>
         <w:t>LangGraph</w:t>
       </w:r>
-      <w:proofErr w:type="spellEnd"/>
-      <w:r>
-        <w:rPr>
-          <w:rFonts w:ascii="Times New Roman" w:hAnsi="Times New Roman" w:cs="Times New Roman"/>
-          <w:b/>
-          <w:bCs/>
-          <w:color w:val="auto"/>
-          <w:sz w:val="24"/>
-          <w:szCs w:val="24"/>
-        </w:rPr>
-        <w:t xml:space="preserve"> Integration</w:t>
-      </w:r>
-    </w:p>
-    <w:p>
-      <w:pPr>
-        <w:jc w:val="both"/>
-        <w:rPr>
-          <w:rFonts w:ascii="Times New Roman" w:eastAsiaTheme="majorEastAsia" w:hAnsi="Times New Roman" w:cs="Times New Roman"/>
-        </w:rPr>
-      </w:pPr>
-      <w:r>
-        <w:rPr>
-          <w:rFonts w:ascii="Times New Roman" w:hAnsi="Times New Roman" w:cs="Times New Roman"/>
-        </w:rPr>
-        <w:t xml:space="preserve">The core reasoning component of the framework is constructed using </w:t>
-      </w:r>
-      <w:proofErr w:type="spellStart"/>
-      <w:r>
-        <w:rPr>
-          <w:rFonts w:ascii="Times New Roman" w:hAnsi="Times New Roman" w:cs="Times New Roman"/>
-        </w:rPr>
-        <w:t>LangChain's</w:t>
-      </w:r>
-      <w:proofErr w:type="spellEnd"/>
-      <w:r>
-        <w:rPr>
-          <w:rFonts w:ascii="Times New Roman" w:hAnsi="Times New Roman" w:cs="Times New Roman"/>
-        </w:rPr>
-        <w:t xml:space="preserve"> </w:t>
-      </w:r>
-      <w:proofErr w:type="spellStart"/>
-      <w:r>
-        <w:rPr>
-          <w:rFonts w:ascii="Times New Roman" w:hAnsi="Times New Roman" w:cs="Times New Roman"/>
-          <w:b/>
-          <w:bCs/>
-        </w:rPr>
-        <w:t>LangGraph</w:t>
-      </w:r>
-      <w:proofErr w:type="spellEnd"/>
-      <w:r>
-        <w:rPr>
-          <w:rFonts w:ascii="Times New Roman" w:hAnsi="Times New Roman" w:cs="Times New Roman"/>
-        </w:rPr>
-        <w:t xml:space="preserve"> abstraction, which enables stateful multi-step interactions via directed graphs. A </w:t>
-      </w:r>
-      <w:r>
-        <w:rPr>
-          <w:rFonts w:ascii="Times New Roman" w:hAnsi="Times New Roman" w:cs="Times New Roman"/>
-        </w:rPr>
-        <w:lastRenderedPageBreak/>
-        <w:t xml:space="preserve">minimal </w:t>
-      </w:r>
-      <w:proofErr w:type="spellStart"/>
-      <w:r>
-        <w:rPr>
-          <w:rFonts w:ascii="Times New Roman" w:hAnsi="Times New Roman" w:cs="Times New Roman"/>
-        </w:rPr>
-        <w:t>LangGraph</w:t>
-      </w:r>
-      <w:proofErr w:type="spellEnd"/>
-      <w:r>
-        <w:rPr>
-          <w:rFonts w:ascii="Times New Roman" w:hAnsi="Times New Roman" w:cs="Times New Roman"/>
-        </w:rPr>
-        <w:t xml:space="preserve"> was created consisting of a single node responsible for handling question-answering, supported by structured memory and prompt-driven generation. To ensure informed and context-aware responses, the agent loads the outputs of earlier ML and statistical stages. Each file is loaded into memory and injected into a custom prompt template, enabling the LLM (Claude) to generate grounded, evidence-supported responses. The prompt includes clearly delimited sections for correlation matrices, regression coefficients, and model importance rankings, facilitating targeted answer generation. </w:t>
-      </w:r>
-      <w:r>
-        <w:rPr>
-          <w:rFonts w:ascii="Times New Roman" w:eastAsiaTheme="majorEastAsia" w:hAnsi="Times New Roman" w:cs="Times New Roman"/>
-        </w:rPr>
-        <w:t xml:space="preserve">The agent node is then registered as a step within the </w:t>
-      </w:r>
-      <w:proofErr w:type="spellStart"/>
-      <w:r>
-        <w:rPr>
-          <w:rFonts w:ascii="Times New Roman" w:eastAsiaTheme="majorEastAsia" w:hAnsi="Times New Roman" w:cs="Times New Roman"/>
-        </w:rPr>
-        <w:t>LangGraph</w:t>
-      </w:r>
-      <w:proofErr w:type="spellEnd"/>
-      <w:r>
-        <w:rPr>
-          <w:rFonts w:ascii="Times New Roman" w:eastAsiaTheme="majorEastAsia" w:hAnsi="Times New Roman" w:cs="Times New Roman"/>
-        </w:rPr>
-        <w:t xml:space="preserve"> workflow, and its </w:t>
+      <w:r>
+        <w:rPr>
+          <w:rFonts w:ascii="Times New Roman" w:hAnsi="Times New Roman" w:cs="Times New Roman"/>
+        </w:rPr>
+        <w:t xml:space="preserve"> abstraction, which enables stateful multi-step interactions via directed graphs. A minimal LangGraph was created consisting of a single node responsible for handling question-answering, supported by structured memory and prompt-driven generation. To ensure informed and context-aware responses, the agent loads the outputs of earlier ML and statistical stages. Each file is loaded into memory and injected into a custom prompt template, enabling the LLM (Claude) to generate grounded, evidence-supported responses. The prompt includes clearly delimited sections for correlation matrices, regression coefficients, and model importance rankings, facilitating targeted answer generation. </w:t>
+      </w:r>
+      <w:r>
+        <w:rPr>
+          <w:rFonts w:ascii="Times New Roman" w:eastAsiaTheme="majorEastAsia" w:hAnsi="Times New Roman" w:cs="Times New Roman"/>
+        </w:rPr>
+        <w:t xml:space="preserve">The agent node is then registered as a step within the LangGraph workflow, and its </w:t>
       </w:r>
       <w:r>
         <w:rPr>
@@ -2537,21 +1893,7 @@
         <w:rPr>
           <w:rFonts w:ascii="Times New Roman" w:eastAsiaTheme="majorEastAsia" w:hAnsi="Times New Roman" w:cs="Times New Roman"/>
         </w:rPr>
-        <w:t>Invoke the LLM (</w:t>
-      </w:r>
-      <w:proofErr w:type="spellStart"/>
-      <w:r>
-        <w:rPr>
-          <w:rFonts w:ascii="Times New Roman" w:eastAsiaTheme="majorEastAsia" w:hAnsi="Times New Roman" w:cs="Times New Roman"/>
-        </w:rPr>
-        <w:t>model_claude</w:t>
-      </w:r>
-      <w:proofErr w:type="spellEnd"/>
-      <w:r>
-        <w:rPr>
-          <w:rFonts w:ascii="Times New Roman" w:eastAsiaTheme="majorEastAsia" w:hAnsi="Times New Roman" w:cs="Times New Roman"/>
-        </w:rPr>
-        <w:t>) for response generation.</w:t>
+        <w:t>Invoke the LLM (model_claude) for response generation.</w:t>
       </w:r>
     </w:p>
     <w:p>
@@ -2565,21 +1907,7 @@
         <w:rPr>
           <w:rFonts w:ascii="Times New Roman" w:eastAsiaTheme="majorEastAsia" w:hAnsi="Times New Roman" w:cs="Times New Roman"/>
         </w:rPr>
-        <w:t xml:space="preserve">The agent supports dynamic, multi-turn dialogue, with memory persistence handled via </w:t>
-      </w:r>
-      <w:proofErr w:type="spellStart"/>
-      <w:r>
-        <w:rPr>
-          <w:rFonts w:ascii="Times New Roman" w:eastAsiaTheme="majorEastAsia" w:hAnsi="Times New Roman" w:cs="Times New Roman"/>
-        </w:rPr>
-        <w:t>MemorySaver</w:t>
-      </w:r>
-      <w:proofErr w:type="spellEnd"/>
-      <w:r>
-        <w:rPr>
-          <w:rFonts w:ascii="Times New Roman" w:eastAsiaTheme="majorEastAsia" w:hAnsi="Times New Roman" w:cs="Times New Roman"/>
-        </w:rPr>
-        <w:t>, allowing coherent follow-ups and conversation context tracking.</w:t>
+        <w:t>The agent supports dynamic, multi-turn dialogue, with memory persistence handled via MemorySaver, allowing coherent follow-ups and conversation context tracking.</w:t>
       </w:r>
     </w:p>
     <w:p>
@@ -2603,56 +1931,31 @@
           <w:sz w:val="24"/>
           <w:szCs w:val="24"/>
         </w:rPr>
-        <w:t xml:space="preserve">5.2 </w:t>
-      </w:r>
-      <w:proofErr w:type="spellStart"/>
-      <w:r>
-        <w:rPr>
-          <w:rFonts w:ascii="Times New Roman" w:hAnsi="Times New Roman" w:cs="Times New Roman"/>
+        <w:lastRenderedPageBreak/>
+        <w:t>5.2 Streamlit UI</w:t>
+      </w:r>
+    </w:p>
+    <w:p>
+      <w:pPr>
+        <w:jc w:val="both"/>
+        <w:rPr>
+          <w:rFonts w:ascii="Times New Roman" w:eastAsiaTheme="majorEastAsia" w:hAnsi="Times New Roman" w:cs="Times New Roman"/>
+        </w:rPr>
+      </w:pPr>
+      <w:r>
+        <w:rPr>
+          <w:rFonts w:ascii="Times New Roman" w:eastAsiaTheme="majorEastAsia" w:hAnsi="Times New Roman" w:cs="Times New Roman"/>
+        </w:rPr>
+        <w:t xml:space="preserve">The interactive component of the framework is deployed through a lightweight </w:t>
+      </w:r>
+      <w:r>
+        <w:rPr>
+          <w:rFonts w:ascii="Times New Roman" w:eastAsiaTheme="majorEastAsia" w:hAnsi="Times New Roman" w:cs="Times New Roman"/>
           <w:b/>
           <w:bCs/>
-          <w:color w:val="auto"/>
-          <w:sz w:val="24"/>
-          <w:szCs w:val="24"/>
         </w:rPr>
         <w:t>Streamlit</w:t>
       </w:r>
-      <w:proofErr w:type="spellEnd"/>
-      <w:r>
-        <w:rPr>
-          <w:rFonts w:ascii="Times New Roman" w:hAnsi="Times New Roman" w:cs="Times New Roman"/>
-          <w:b/>
-          <w:bCs/>
-          <w:color w:val="auto"/>
-          <w:sz w:val="24"/>
-          <w:szCs w:val="24"/>
-        </w:rPr>
-        <w:t xml:space="preserve"> UI</w:t>
-      </w:r>
-    </w:p>
-    <w:p>
-      <w:pPr>
-        <w:jc w:val="both"/>
-        <w:rPr>
-          <w:rFonts w:ascii="Times New Roman" w:eastAsiaTheme="majorEastAsia" w:hAnsi="Times New Roman" w:cs="Times New Roman"/>
-        </w:rPr>
-      </w:pPr>
-      <w:r>
-        <w:rPr>
-          <w:rFonts w:ascii="Times New Roman" w:eastAsiaTheme="majorEastAsia" w:hAnsi="Times New Roman" w:cs="Times New Roman"/>
-        </w:rPr>
-        <w:t xml:space="preserve">The interactive component of the framework is deployed through a lightweight </w:t>
-      </w:r>
-      <w:proofErr w:type="spellStart"/>
-      <w:r>
-        <w:rPr>
-          <w:rFonts w:ascii="Times New Roman" w:eastAsiaTheme="majorEastAsia" w:hAnsi="Times New Roman" w:cs="Times New Roman"/>
-          <w:b/>
-          <w:bCs/>
-        </w:rPr>
-        <w:t>Streamlit</w:t>
-      </w:r>
-      <w:proofErr w:type="spellEnd"/>
       <w:r>
         <w:rPr>
           <w:rFonts w:ascii="Times New Roman" w:eastAsiaTheme="majorEastAsia" w:hAnsi="Times New Roman" w:cs="Times New Roman"/>
@@ -2742,21 +2045,7 @@
         <w:rPr>
           <w:rFonts w:ascii="Times New Roman" w:eastAsiaTheme="majorEastAsia" w:hAnsi="Times New Roman" w:cs="Times New Roman"/>
         </w:rPr>
-        <w:t xml:space="preserve">Upon submitting a question, the user's message is added to the ongoing state, passed to the </w:t>
-      </w:r>
-      <w:proofErr w:type="spellStart"/>
-      <w:r>
-        <w:rPr>
-          <w:rFonts w:ascii="Times New Roman" w:eastAsiaTheme="majorEastAsia" w:hAnsi="Times New Roman" w:cs="Times New Roman"/>
-        </w:rPr>
-        <w:t>LangGraph</w:t>
-      </w:r>
-      <w:proofErr w:type="spellEnd"/>
-      <w:r>
-        <w:rPr>
-          <w:rFonts w:ascii="Times New Roman" w:eastAsiaTheme="majorEastAsia" w:hAnsi="Times New Roman" w:cs="Times New Roman"/>
-        </w:rPr>
-        <w:t xml:space="preserve"> agent, and the response is appended and rendered.</w:t>
+        <w:t>Upon submitting a question, the user's message is added to the ongoing state, passed to the LangGraph agent, and the response is appended and rendered.</w:t>
       </w:r>
     </w:p>
     <w:p>
@@ -2834,14 +2123,27 @@
       <w:r>
         <w:t xml:space="preserve">Figure </w:t>
       </w:r>
-      <w:fldSimple w:instr=" SEQ Figure \* ARABIC ">
-        <w:r>
-          <w:rPr>
-            <w:noProof/>
-          </w:rPr>
-          <w:t>3</w:t>
-        </w:r>
-      </w:fldSimple>
+      <w:r>
+        <w:fldChar w:fldCharType="begin"/>
+      </w:r>
+      <w:r>
+        <w:instrText xml:space="preserve"> SEQ Figure \* ARABIC </w:instrText>
+      </w:r>
+      <w:r>
+        <w:fldChar w:fldCharType="separate"/>
+      </w:r>
+      <w:r>
+        <w:rPr>
+          <w:noProof/>
+        </w:rPr>
+        <w:t>3</w:t>
+      </w:r>
+      <w:r>
+        <w:rPr>
+          <w:noProof/>
+        </w:rPr>
+        <w:fldChar w:fldCharType="end"/>
+      </w:r>
       <w:r>
         <w:t xml:space="preserve"> </w:t>
       </w:r>
@@ -2862,7 +2164,6 @@
           <w:b/>
           <w:bCs/>
         </w:rPr>
-        <w:lastRenderedPageBreak/>
         <w:t xml:space="preserve">Figure </w:t>
       </w:r>
       <w:r>
@@ -2947,6 +2248,7 @@
         <w:rPr>
           <w:rFonts w:ascii="Times New Roman" w:eastAsiaTheme="majorEastAsia" w:hAnsi="Times New Roman" w:cs="Times New Roman"/>
         </w:rPr>
+        <w:lastRenderedPageBreak/>
         <w:t>In addition, the framework supports natural language interaction, allowing users to pose questions in an intuitive, open-ended format. Whether a policymaker seeks insights into the top environmental contributors to Cholera outbreaks, or a health researcher wants to compare model performances, the system parses the query and retrieves relevant content without requiring the user to understand the technical structure of the underlying data. This makes the agent accessible to non-specialist stakeholders and promotes interdisciplinary usability.</w:t>
       </w:r>
     </w:p>
@@ -3009,6 +2311,8 @@
         <w:pStyle w:val="Heading1"/>
         <w:rPr>
           <w:rFonts w:ascii="Times New Roman" w:hAnsi="Times New Roman" w:cs="Times New Roman"/>
+          <w:b/>
+          <w:bCs/>
           <w:color w:val="auto"/>
           <w:sz w:val="24"/>
           <w:szCs w:val="24"/>
@@ -3017,14 +2321,157 @@
       <w:r>
         <w:rPr>
           <w:rFonts w:ascii="Times New Roman" w:hAnsi="Times New Roman" w:cs="Times New Roman"/>
+          <w:b/>
+          <w:bCs/>
           <w:color w:val="auto"/>
           <w:sz w:val="24"/>
           <w:szCs w:val="24"/>
         </w:rPr>
+        <w:t>Results and Insights</w:t>
+      </w:r>
+    </w:p>
+    <w:p>
+      <w:pPr>
+        <w:jc w:val="both"/>
+        <w:rPr>
+          <w:rFonts w:ascii="Times New Roman" w:hAnsi="Times New Roman" w:cs="Times New Roman"/>
+        </w:rPr>
+      </w:pPr>
+      <w:r>
+        <w:rPr>
+          <w:rFonts w:ascii="Times New Roman" w:hAnsi="Times New Roman" w:cs="Times New Roman"/>
+        </w:rPr>
+        <w:t>To complement the machine learning models and statistical correlation analysis, we conducted a Poisson regression analysis to further investigate the association between predictor variables and the incidence of Cholera. Poisson regression is particularly suitable for modeling count-based outcome variables, such as disease incidence rates, and allows for direct estimation of incidence rate ratios (IRRs) while controlling for multiple covariates simultaneously.</w:t>
+      </w:r>
+    </w:p>
+    <w:p>
+      <w:pPr>
+        <w:jc w:val="both"/>
+        <w:rPr>
+          <w:rFonts w:ascii="Times New Roman" w:hAnsi="Times New Roman" w:cs="Times New Roman"/>
+        </w:rPr>
+      </w:pPr>
+      <w:r>
+        <w:rPr>
+          <w:rFonts w:ascii="Times New Roman" w:hAnsi="Times New Roman" w:cs="Times New Roman"/>
+        </w:rPr>
+        <w:t>This approach enabled us to quantify the relative contribution of key environmental, socio-economic, and infrastructural predictors to Cholera cases per 100,000 people, while accounting for potential confounding effects. The model included all relevant predictors that passed prior significance thresholds in the correlation and regression analyses. Results from the Poisson regression are presented visually through three plots:</w:t>
+      </w:r>
+    </w:p>
+    <w:p>
+      <w:pPr>
+        <w:jc w:val="both"/>
+        <w:rPr>
+          <w:rFonts w:ascii="Times New Roman" w:hAnsi="Times New Roman" w:cs="Times New Roman"/>
+        </w:rPr>
+      </w:pPr>
+      <w:r>
+        <w:rPr>
+          <w:rFonts w:ascii="Times New Roman" w:hAnsi="Times New Roman" w:cs="Times New Roman"/>
+        </w:rPr>
+        <w:t xml:space="preserve">Figure 4 presents the results of the Poisson regression analysis using three complementary visualizations, each offering key insights into the environmental and socio-economic factors associated with cholera incidence. The first plot (A), a forest plot, reveals several variables with statistically significant positive associations with cholera cases. Among the most notable are the pH level of water, contaminant level (ppm), and lead concentration (µg/L), all of which point to water quality as a critical driver of cholera risk. Diarrheal cases per 100,000 people also emerge as a strong predictor, likely indicating overlapping infrastructural vulnerabilities that facilitate both cholera and other waterborne diseases. Additionally, higher ambient </w:t>
+      </w:r>
+      <w:r>
+        <w:rPr>
+          <w:rFonts w:ascii="Times New Roman" w:hAnsi="Times New Roman" w:cs="Times New Roman"/>
+        </w:rPr>
         <w:lastRenderedPageBreak/>
-        <w:t>Results and Insights</w:t>
-      </w:r>
-    </w:p>
+        <w:t>temperatures and elevated dissolved oxygen levels are associated with increased cholera incidence, aligning with the known environmental preferences of Vibrio cholerae.</w:t>
+      </w:r>
+    </w:p>
+    <w:p>
+      <w:pPr>
+        <w:jc w:val="both"/>
+        <w:rPr>
+          <w:rFonts w:ascii="Times New Roman" w:hAnsi="Times New Roman" w:cs="Times New Roman"/>
+        </w:rPr>
+      </w:pPr>
+      <w:r>
+        <w:rPr>
+          <w:rFonts w:ascii="Times New Roman" w:hAnsi="Times New Roman" w:cs="Times New Roman"/>
+        </w:rPr>
+        <w:t>The second plot (B), displaying incidence rate ratios (IRRs), confirms that increases in factors such as pH, turbidity, contaminant level, and temperature are consistently linked to elevated cholera risk. Though the IRRs are modest in magnitude, their statistical significance underscores the public health importance of these variables. Interestingly, urbanization rate also shows a slight positive association, suggesting that rapid urban growth—often accompanied by inadequate infrastructure—may contribute to increased disease vulnerability.</w:t>
+      </w:r>
+    </w:p>
+    <w:p>
+      <w:pPr>
+        <w:jc w:val="both"/>
+        <w:rPr>
+          <w:rFonts w:ascii="Times New Roman" w:hAnsi="Times New Roman" w:cs="Times New Roman"/>
+        </w:rPr>
+      </w:pPr>
+      <w:r>
+        <w:rPr>
+          <w:rFonts w:ascii="Times New Roman" w:hAnsi="Times New Roman" w:cs="Times New Roman"/>
+        </w:rPr>
+        <w:t>The third plot (C), a volcano plot, compares the statistical and practical significance of each variable's effect on cholera cases. While many variables are statistically significant, their effect sizes tend to be modest, falling within a narrow practical range. This indicates that cholera risk is not driven by a single dominant factor but rather by a network of interrelated influences. No variables exhibit both high statistical and practical significance, reinforcing the multifactorial nature of cholera transmission. Overall, these findings emphasize the need for integrated, multi-dimensional public health interventions that address a broad set of environmental and infrastructural conditions to effectively mitigate cholera risk.</w:t>
+      </w:r>
+    </w:p>
+    <w:p>
+      <w:pPr>
+        <w:jc w:val="both"/>
+        <w:rPr>
+          <w:rFonts w:ascii="Times New Roman" w:hAnsi="Times New Roman" w:cs="Times New Roman"/>
+        </w:rPr>
+      </w:pPr>
+    </w:p>
+    <w:p>
+      <w:pPr>
+        <w:jc w:val="center"/>
+        <w:rPr>
+          <w:rFonts w:ascii="Times New Roman" w:hAnsi="Times New Roman" w:cs="Times New Roman"/>
+        </w:rPr>
+      </w:pPr>
+      <w:r>
+        <w:rPr>
+          <w:rFonts w:ascii="Times New Roman" w:hAnsi="Times New Roman" w:cs="Times New Roman"/>
+          <w:noProof/>
+        </w:rPr>
+        <w:drawing>
+          <wp:inline distT="0" distB="0" distL="0" distR="0" wp14:anchorId="5296F8E6" wp14:editId="488E7D94">
+            <wp:extent cx="5731510" cy="1247140"/>
+            <wp:effectExtent l="0" t="0" r="2540" b="0"/>
+            <wp:docPr id="187177966" name="Picture 2" descr="A graph with red and blue dots&#10;&#10;AI-generated content may be incorrect."/>
+            <wp:cNvGraphicFramePr>
+              <a:graphicFrameLocks xmlns:a="http://schemas.openxmlformats.org/drawingml/2006/main" noChangeAspect="1"/>
+            </wp:cNvGraphicFramePr>
+            <a:graphic xmlns:a="http://schemas.openxmlformats.org/drawingml/2006/main">
+              <a:graphicData uri="http://schemas.openxmlformats.org/drawingml/2006/picture">
+                <pic:pic xmlns:pic="http://schemas.openxmlformats.org/drawingml/2006/picture">
+                  <pic:nvPicPr>
+                    <pic:cNvPr id="187177966" name="Picture 2" descr="A graph with red and blue dots&#10;&#10;AI-generated content may be incorrect."/>
+                    <pic:cNvPicPr/>
+                  </pic:nvPicPr>
+                  <pic:blipFill>
+                    <a:blip r:embed="rId9" cstate="print">
+                      <a:extLst>
+                        <a:ext uri="{28A0092B-C50C-407E-A947-70E740481C1C}">
+                          <a14:useLocalDpi xmlns:a14="http://schemas.microsoft.com/office/drawing/2010/main" val="0"/>
+                        </a:ext>
+                      </a:extLst>
+                    </a:blip>
+                    <a:stretch>
+                      <a:fillRect/>
+                    </a:stretch>
+                  </pic:blipFill>
+                  <pic:spPr>
+                    <a:xfrm>
+                      <a:off x="0" y="0"/>
+                      <a:ext cx="5731510" cy="1247140"/>
+                    </a:xfrm>
+                    <a:prstGeom prst="rect">
+                      <a:avLst/>
+                    </a:prstGeom>
+                  </pic:spPr>
+                </pic:pic>
+              </a:graphicData>
+            </a:graphic>
+          </wp:inline>
+        </w:drawing>
+      </w:r>
+    </w:p>
+    <w:p/>
+    <w:p/>
     <w:p>
       <w:pPr>
         <w:pStyle w:val="Heading1"/>
@@ -4878,6 +4325,155 @@
     <w:nsid w:val="66EF22B3"/>
     <w:multiLevelType w:val="multilevel"/>
     <w:tmpl w:val="CE2ABCFA"/>
+    <w:lvl w:ilvl="0">
+      <w:start w:val="1"/>
+      <w:numFmt w:val="bullet"/>
+      <w:lvlText w:val=""/>
+      <w:lvlJc w:val="left"/>
+      <w:pPr>
+        <w:tabs>
+          <w:tab w:val="num" w:pos="720"/>
+        </w:tabs>
+        <w:ind w:left="720" w:hanging="360"/>
+      </w:pPr>
+      <w:rPr>
+        <w:rFonts w:ascii="Symbol" w:hAnsi="Symbol" w:hint="default"/>
+        <w:sz w:val="20"/>
+      </w:rPr>
+    </w:lvl>
+    <w:lvl w:ilvl="1" w:tentative="1">
+      <w:start w:val="1"/>
+      <w:numFmt w:val="bullet"/>
+      <w:lvlText w:val="o"/>
+      <w:lvlJc w:val="left"/>
+      <w:pPr>
+        <w:tabs>
+          <w:tab w:val="num" w:pos="1440"/>
+        </w:tabs>
+        <w:ind w:left="1440" w:hanging="360"/>
+      </w:pPr>
+      <w:rPr>
+        <w:rFonts w:ascii="Courier New" w:hAnsi="Courier New" w:hint="default"/>
+        <w:sz w:val="20"/>
+      </w:rPr>
+    </w:lvl>
+    <w:lvl w:ilvl="2" w:tentative="1">
+      <w:start w:val="1"/>
+      <w:numFmt w:val="bullet"/>
+      <w:lvlText w:val=""/>
+      <w:lvlJc w:val="left"/>
+      <w:pPr>
+        <w:tabs>
+          <w:tab w:val="num" w:pos="2160"/>
+        </w:tabs>
+        <w:ind w:left="2160" w:hanging="360"/>
+      </w:pPr>
+      <w:rPr>
+        <w:rFonts w:ascii="Wingdings" w:hAnsi="Wingdings" w:hint="default"/>
+        <w:sz w:val="20"/>
+      </w:rPr>
+    </w:lvl>
+    <w:lvl w:ilvl="3" w:tentative="1">
+      <w:start w:val="1"/>
+      <w:numFmt w:val="bullet"/>
+      <w:lvlText w:val=""/>
+      <w:lvlJc w:val="left"/>
+      <w:pPr>
+        <w:tabs>
+          <w:tab w:val="num" w:pos="2880"/>
+        </w:tabs>
+        <w:ind w:left="2880" w:hanging="360"/>
+      </w:pPr>
+      <w:rPr>
+        <w:rFonts w:ascii="Wingdings" w:hAnsi="Wingdings" w:hint="default"/>
+        <w:sz w:val="20"/>
+      </w:rPr>
+    </w:lvl>
+    <w:lvl w:ilvl="4" w:tentative="1">
+      <w:start w:val="1"/>
+      <w:numFmt w:val="bullet"/>
+      <w:lvlText w:val=""/>
+      <w:lvlJc w:val="left"/>
+      <w:pPr>
+        <w:tabs>
+          <w:tab w:val="num" w:pos="3600"/>
+        </w:tabs>
+        <w:ind w:left="3600" w:hanging="360"/>
+      </w:pPr>
+      <w:rPr>
+        <w:rFonts w:ascii="Wingdings" w:hAnsi="Wingdings" w:hint="default"/>
+        <w:sz w:val="20"/>
+      </w:rPr>
+    </w:lvl>
+    <w:lvl w:ilvl="5" w:tentative="1">
+      <w:start w:val="1"/>
+      <w:numFmt w:val="bullet"/>
+      <w:lvlText w:val=""/>
+      <w:lvlJc w:val="left"/>
+      <w:pPr>
+        <w:tabs>
+          <w:tab w:val="num" w:pos="4320"/>
+        </w:tabs>
+        <w:ind w:left="4320" w:hanging="360"/>
+      </w:pPr>
+      <w:rPr>
+        <w:rFonts w:ascii="Wingdings" w:hAnsi="Wingdings" w:hint="default"/>
+        <w:sz w:val="20"/>
+      </w:rPr>
+    </w:lvl>
+    <w:lvl w:ilvl="6" w:tentative="1">
+      <w:start w:val="1"/>
+      <w:numFmt w:val="bullet"/>
+      <w:lvlText w:val=""/>
+      <w:lvlJc w:val="left"/>
+      <w:pPr>
+        <w:tabs>
+          <w:tab w:val="num" w:pos="5040"/>
+        </w:tabs>
+        <w:ind w:left="5040" w:hanging="360"/>
+      </w:pPr>
+      <w:rPr>
+        <w:rFonts w:ascii="Wingdings" w:hAnsi="Wingdings" w:hint="default"/>
+        <w:sz w:val="20"/>
+      </w:rPr>
+    </w:lvl>
+    <w:lvl w:ilvl="7" w:tentative="1">
+      <w:start w:val="1"/>
+      <w:numFmt w:val="bullet"/>
+      <w:lvlText w:val=""/>
+      <w:lvlJc w:val="left"/>
+      <w:pPr>
+        <w:tabs>
+          <w:tab w:val="num" w:pos="5760"/>
+        </w:tabs>
+        <w:ind w:left="5760" w:hanging="360"/>
+      </w:pPr>
+      <w:rPr>
+        <w:rFonts w:ascii="Wingdings" w:hAnsi="Wingdings" w:hint="default"/>
+        <w:sz w:val="20"/>
+      </w:rPr>
+    </w:lvl>
+    <w:lvl w:ilvl="8" w:tentative="1">
+      <w:start w:val="1"/>
+      <w:numFmt w:val="bullet"/>
+      <w:lvlText w:val=""/>
+      <w:lvlJc w:val="left"/>
+      <w:pPr>
+        <w:tabs>
+          <w:tab w:val="num" w:pos="6480"/>
+        </w:tabs>
+        <w:ind w:left="6480" w:hanging="360"/>
+      </w:pPr>
+      <w:rPr>
+        <w:rFonts w:ascii="Wingdings" w:hAnsi="Wingdings" w:hint="default"/>
+        <w:sz w:val="20"/>
+      </w:rPr>
+    </w:lvl>
+  </w:abstractNum>
+  <w:abstractNum w:abstractNumId="14" w15:restartNumberingAfterBreak="0">
+    <w:nsid w:val="78757859"/>
+    <w:multiLevelType w:val="multilevel"/>
+    <w:tmpl w:val="636A403A"/>
     <w:lvl w:ilvl="0">
       <w:start w:val="1"/>
       <w:numFmt w:val="bullet"/>
@@ -5064,6 +4660,9 @@
   </w:num>
   <w:num w:numId="14" w16cid:durableId="206065089">
     <w:abstractNumId w:val="5"/>
+  </w:num>
+  <w:num w:numId="15" w16cid:durableId="1017006609">
+    <w:abstractNumId w:val="14"/>
   </w:num>
 </w:numbering>
 </file>
@@ -5671,7 +5270,6 @@
   <w:style w:type="character" w:default="1" w:styleId="DefaultParagraphFont">
     <w:name w:val="Default Paragraph Font"/>
     <w:uiPriority w:val="1"/>
-    <w:semiHidden/>
     <w:unhideWhenUsed/>
   </w:style>
   <w:style w:type="table" w:default="1" w:styleId="TableNormal">

</xml_diff>